<commit_message>
updated report on board implementation
</commit_message>
<xml_diff>
--- a/ELEN2009A.docx
+++ b/ELEN2009A.docx
@@ -1804,10 +1804,153 @@
           <w:szCs w:val="24"/>
           <w:lang w:val="en-GB" w:eastAsia="en-ZA"/>
         </w:rPr>
-        <w:t>C1 shows an example output of this.</w:t>
+        <w:t xml:space="preserve">C1 </w:t>
+      </w:r>
+      <w:r>
+        <w:rPr>
+          <w:rFonts w:ascii="Times New Roman" w:hAnsi="Times New Roman" w:cs="Times New Roman"/>
+          <w:noProof/>
+          <w:sz w:val="24"/>
+          <w:szCs w:val="24"/>
+          <w:lang w:val="en-GB" w:eastAsia="en-ZA"/>
+        </w:rPr>
+        <w:t>shows an example output of this, using a board of size 12.</w:t>
+      </w:r>
+      <w:r>
+        <w:rPr>
+          <w:rFonts w:ascii="Times New Roman" w:hAnsi="Times New Roman" w:cs="Times New Roman"/>
+          <w:noProof/>
+          <w:sz w:val="24"/>
+          <w:szCs w:val="24"/>
+          <w:lang w:val="en-GB" w:eastAsia="en-ZA"/>
+        </w:rPr>
+        <w:t xml:space="preserve"> Figure 1 below shows the UML diagram for the Board class.</w:t>
+      </w:r>
+    </w:p>
+    <w:p>
+      <w:pPr>
+        <w:spacing w:line="240" w:lineRule="auto"/>
+        <w:jc w:val="both"/>
+        <w:rPr>
+          <w:rFonts w:ascii="Times New Roman" w:hAnsi="Times New Roman" w:cs="Times New Roman"/>
+          <w:noProof/>
+          <w:sz w:val="24"/>
+          <w:szCs w:val="24"/>
+          <w:lang w:val="en-GB" w:eastAsia="en-ZA"/>
+        </w:rPr>
+      </w:pPr>
+      <w:r>
+        <w:rPr>
+          <w:rFonts w:ascii="Times New Roman" w:hAnsi="Times New Roman" w:cs="Times New Roman"/>
+          <w:noProof/>
+          <w:sz w:val="24"/>
+          <w:szCs w:val="24"/>
+          <w:lang w:eastAsia="en-ZA"/>
+        </w:rPr>
+        <w:drawing>
+          <wp:inline distT="0" distB="0" distL="0" distR="0" wp14:anchorId="5C479D62" wp14:editId="7BA3ABFF">
+            <wp:extent cx="1914525" cy="1114425"/>
+            <wp:effectExtent l="0" t="0" r="9525" b="9525"/>
+            <wp:docPr id="2" name="Picture 2"/>
+            <wp:cNvGraphicFramePr>
+              <a:graphicFrameLocks xmlns:a="http://schemas.openxmlformats.org/drawingml/2006/main" noChangeAspect="1"/>
+            </wp:cNvGraphicFramePr>
+            <a:graphic xmlns:a="http://schemas.openxmlformats.org/drawingml/2006/main">
+              <a:graphicData uri="http://schemas.openxmlformats.org/drawingml/2006/picture">
+                <pic:pic xmlns:pic="http://schemas.openxmlformats.org/drawingml/2006/picture">
+                  <pic:nvPicPr>
+                    <pic:cNvPr id="2" name="Fig1.png"/>
+                    <pic:cNvPicPr/>
+                  </pic:nvPicPr>
+                  <pic:blipFill>
+                    <a:blip r:embed="rId12">
+                      <a:extLst>
+                        <a:ext uri="{28A0092B-C50C-407E-A947-70E740481C1C}">
+                          <a14:useLocalDpi xmlns:a14="http://schemas.microsoft.com/office/drawing/2010/main" val="0"/>
+                        </a:ext>
+                      </a:extLst>
+                    </a:blip>
+                    <a:stretch>
+                      <a:fillRect/>
+                    </a:stretch>
+                  </pic:blipFill>
+                  <pic:spPr>
+                    <a:xfrm>
+                      <a:off x="0" y="0"/>
+                      <a:ext cx="1914525" cy="1114425"/>
+                    </a:xfrm>
+                    <a:prstGeom prst="rect">
+                      <a:avLst/>
+                    </a:prstGeom>
+                  </pic:spPr>
+                </pic:pic>
+              </a:graphicData>
+            </a:graphic>
+          </wp:inline>
+        </w:drawing>
+      </w:r>
+    </w:p>
+    <w:p>
+      <w:pPr>
+        <w:spacing w:line="240" w:lineRule="auto"/>
+        <w:jc w:val="both"/>
+        <w:rPr>
+          <w:rFonts w:ascii="Times New Roman" w:hAnsi="Times New Roman" w:cs="Times New Roman"/>
+          <w:noProof/>
+          <w:sz w:val="24"/>
+          <w:szCs w:val="24"/>
+          <w:lang w:val="en-GB" w:eastAsia="en-ZA"/>
+        </w:rPr>
+      </w:pPr>
+      <w:r>
+        <w:rPr>
+          <w:rFonts w:ascii="Times New Roman" w:hAnsi="Times New Roman" w:cs="Times New Roman"/>
+          <w:noProof/>
+          <w:sz w:val="24"/>
+          <w:szCs w:val="24"/>
+          <w:lang w:val="en-GB" w:eastAsia="en-ZA"/>
+        </w:rPr>
+        <w:t>Figure 1: Board class UML diagram.</w:t>
+      </w:r>
+    </w:p>
+    <w:p>
+      <w:pPr>
+        <w:spacing w:line="240" w:lineRule="auto"/>
+        <w:jc w:val="both"/>
+        <w:rPr>
+          <w:rFonts w:ascii="Times New Roman" w:hAnsi="Times New Roman" w:cs="Times New Roman"/>
+          <w:noProof/>
+          <w:sz w:val="24"/>
+          <w:szCs w:val="24"/>
+          <w:lang w:val="en-GB" w:eastAsia="en-ZA"/>
+        </w:rPr>
+      </w:pPr>
+      <w:r>
+        <w:rPr>
+          <w:rFonts w:ascii="Times New Roman" w:hAnsi="Times New Roman" w:cs="Times New Roman"/>
+          <w:noProof/>
+          <w:sz w:val="24"/>
+          <w:szCs w:val="24"/>
+          <w:lang w:val="en-GB" w:eastAsia="en-ZA"/>
+        </w:rPr>
+        <w:lastRenderedPageBreak/>
+        <w:t>The board is initialised as per discussed above. A constructor is used to validate and set the board size, making sure it is even and ranges from 6 to 12.</w:t>
       </w:r>
       <w:bookmarkStart w:id="0" w:name="_GoBack"/>
       <w:bookmarkEnd w:id="0"/>
+    </w:p>
+    <w:p>
+      <w:pPr>
+        <w:spacing w:line="240" w:lineRule="auto"/>
+        <w:jc w:val="both"/>
+        <w:rPr>
+          <w:rFonts w:ascii="Times New Roman" w:hAnsi="Times New Roman" w:cs="Times New Roman"/>
+          <w:noProof/>
+          <w:sz w:val="24"/>
+          <w:szCs w:val="24"/>
+          <w:lang w:val="en-GB" w:eastAsia="en-ZA"/>
+        </w:rPr>
+      </w:pPr>
     </w:p>
     <w:p>
       <w:pPr>
@@ -2102,7 +2245,6 @@
           <w:szCs w:val="24"/>
           <w:lang w:val="en-GB" w:eastAsia="en-ZA"/>
         </w:rPr>
-        <w:lastRenderedPageBreak/>
         <w:t xml:space="preserve">APPENDIX </w:t>
       </w:r>
       <w:r>
@@ -2167,8 +2309,108 @@
         <w:t>APPENDIX C: Console references</w:t>
       </w:r>
     </w:p>
+    <w:p>
+      <w:pPr>
+        <w:spacing w:line="240" w:lineRule="auto"/>
+        <w:jc w:val="center"/>
+        <w:rPr>
+          <w:rFonts w:ascii="Times New Roman" w:hAnsi="Times New Roman" w:cs="Times New Roman"/>
+          <w:b/>
+          <w:noProof/>
+          <w:sz w:val="24"/>
+          <w:szCs w:val="24"/>
+          <w:lang w:val="en-GB" w:eastAsia="en-ZA"/>
+        </w:rPr>
+      </w:pPr>
+    </w:p>
+    <w:p>
+      <w:pPr>
+        <w:spacing w:line="240" w:lineRule="auto"/>
+        <w:jc w:val="both"/>
+        <w:rPr>
+          <w:rFonts w:ascii="Times New Roman" w:hAnsi="Times New Roman" w:cs="Times New Roman"/>
+          <w:noProof/>
+          <w:sz w:val="24"/>
+          <w:szCs w:val="24"/>
+          <w:lang w:val="en-GB" w:eastAsia="en-ZA"/>
+        </w:rPr>
+      </w:pPr>
+      <w:r>
+        <w:rPr>
+          <w:rFonts w:ascii="Times New Roman" w:hAnsi="Times New Roman" w:cs="Times New Roman"/>
+          <w:noProof/>
+          <w:sz w:val="24"/>
+          <w:szCs w:val="24"/>
+          <w:lang w:eastAsia="en-ZA"/>
+        </w:rPr>
+        <w:drawing>
+          <wp:inline distT="0" distB="0" distL="0" distR="0" wp14:anchorId="3D3DFBD7" wp14:editId="4A7D56AA">
+            <wp:extent cx="3038475" cy="2371725"/>
+            <wp:effectExtent l="0" t="0" r="9525" b="9525"/>
+            <wp:docPr id="1" name="Picture 1"/>
+            <wp:cNvGraphicFramePr>
+              <a:graphicFrameLocks xmlns:a="http://schemas.openxmlformats.org/drawingml/2006/main" noChangeAspect="1"/>
+            </wp:cNvGraphicFramePr>
+            <a:graphic xmlns:a="http://schemas.openxmlformats.org/drawingml/2006/main">
+              <a:graphicData uri="http://schemas.openxmlformats.org/drawingml/2006/picture">
+                <pic:pic xmlns:pic="http://schemas.openxmlformats.org/drawingml/2006/picture">
+                  <pic:nvPicPr>
+                    <pic:cNvPr id="1" name="C1.PNG"/>
+                    <pic:cNvPicPr/>
+                  </pic:nvPicPr>
+                  <pic:blipFill>
+                    <a:blip r:embed="rId13">
+                      <a:extLst>
+                        <a:ext uri="{28A0092B-C50C-407E-A947-70E740481C1C}">
+                          <a14:useLocalDpi xmlns:a14="http://schemas.microsoft.com/office/drawing/2010/main" val="0"/>
+                        </a:ext>
+                      </a:extLst>
+                    </a:blip>
+                    <a:stretch>
+                      <a:fillRect/>
+                    </a:stretch>
+                  </pic:blipFill>
+                  <pic:spPr>
+                    <a:xfrm>
+                      <a:off x="0" y="0"/>
+                      <a:ext cx="3038900" cy="2372057"/>
+                    </a:xfrm>
+                    <a:prstGeom prst="rect">
+                      <a:avLst/>
+                    </a:prstGeom>
+                  </pic:spPr>
+                </pic:pic>
+              </a:graphicData>
+            </a:graphic>
+          </wp:inline>
+        </w:drawing>
+      </w:r>
+    </w:p>
+    <w:p>
+      <w:pPr>
+        <w:spacing w:line="240" w:lineRule="auto"/>
+        <w:jc w:val="both"/>
+        <w:rPr>
+          <w:rFonts w:ascii="Times New Roman" w:hAnsi="Times New Roman" w:cs="Times New Roman"/>
+          <w:noProof/>
+          <w:sz w:val="24"/>
+          <w:szCs w:val="24"/>
+          <w:lang w:val="en-GB" w:eastAsia="en-ZA"/>
+        </w:rPr>
+      </w:pPr>
+      <w:r>
+        <w:rPr>
+          <w:rFonts w:ascii="Times New Roman" w:hAnsi="Times New Roman" w:cs="Times New Roman"/>
+          <w:noProof/>
+          <w:sz w:val="24"/>
+          <w:szCs w:val="24"/>
+          <w:lang w:val="en-GB" w:eastAsia="en-ZA"/>
+        </w:rPr>
+        <w:t>Figure C1 : 12x12 board in console</w:t>
+      </w:r>
+    </w:p>
     <w:sectPr>
-      <w:footerReference w:type="default" r:id="rId12"/>
+      <w:footerReference w:type="default" r:id="rId14"/>
       <w:pgSz w:w="11906" w:h="16838"/>
       <w:pgMar w:top="1440" w:right="1440" w:bottom="1440" w:left="1440" w:header="708" w:footer="708" w:gutter="0"/>
       <w:pgNumType w:start="0"/>
@@ -4091,12 +4333,9 @@
 </file>
 
 <file path=customXml/item1.xml><?xml version="1.0" encoding="utf-8"?>
-<?mso-contentType ?>
-<FormTemplates xmlns="http://schemas.microsoft.com/sharepoint/v3/contenttype/forms">
-  <Display>DocumentLibraryForm</Display>
-  <Edit>DocumentLibraryForm</Edit>
-  <New>DocumentLibraryForm</New>
-</FormTemplates>
+<p:properties xmlns:p="http://schemas.microsoft.com/office/2006/metadata/properties" xmlns:xsi="http://www.w3.org/2001/XMLSchema-instance" xmlns:pc="http://schemas.microsoft.com/office/infopath/2007/PartnerControls">
+  <documentManagement/>
+</p:properties>
 </file>
 
 <file path=customXml/item2.xml><?xml version="1.0" encoding="utf-8"?>
@@ -4303,9 +4542,12 @@
 </file>
 
 <file path=customXml/item3.xml><?xml version="1.0" encoding="utf-8"?>
-<p:properties xmlns:p="http://schemas.microsoft.com/office/2006/metadata/properties" xmlns:xsi="http://www.w3.org/2001/XMLSchema-instance" xmlns:pc="http://schemas.microsoft.com/office/infopath/2007/PartnerControls">
-  <documentManagement/>
-</p:properties>
+<?mso-contentType ?>
+<FormTemplates xmlns="http://schemas.microsoft.com/sharepoint/v3/contenttype/forms">
+  <Display>DocumentLibraryForm</Display>
+  <Edit>DocumentLibraryForm</Edit>
+  <New>DocumentLibraryForm</New>
+</FormTemplates>
 </file>
 
 <file path=customXml/item4.xml><?xml version="1.0" encoding="utf-8"?>
@@ -4313,9 +4555,10 @@
 </file>
 
 <file path=customXml/itemProps1.xml><?xml version="1.0" encoding="utf-8"?>
-<ds:datastoreItem xmlns:ds="http://schemas.openxmlformats.org/officeDocument/2006/customXml" ds:itemID="{5AE8AC53-152E-4AA2-8E29-C10DE0A8C2DA}">
+<ds:datastoreItem xmlns:ds="http://schemas.openxmlformats.org/officeDocument/2006/customXml" ds:itemID="{F187DA70-00B8-4FC3-AE70-55012B8ED2D6}">
   <ds:schemaRefs>
-    <ds:schemaRef ds:uri="http://schemas.microsoft.com/sharepoint/v3/contenttype/forms"/>
+    <ds:schemaRef ds:uri="http://schemas.microsoft.com/office/2006/metadata/properties"/>
+    <ds:schemaRef ds:uri="http://schemas.microsoft.com/office/infopath/2007/PartnerControls"/>
   </ds:schemaRefs>
 </ds:datastoreItem>
 </file>
@@ -4340,16 +4583,15 @@
 </file>
 
 <file path=customXml/itemProps3.xml><?xml version="1.0" encoding="utf-8"?>
-<ds:datastoreItem xmlns:ds="http://schemas.openxmlformats.org/officeDocument/2006/customXml" ds:itemID="{F187DA70-00B8-4FC3-AE70-55012B8ED2D6}">
+<ds:datastoreItem xmlns:ds="http://schemas.openxmlformats.org/officeDocument/2006/customXml" ds:itemID="{5AE8AC53-152E-4AA2-8E29-C10DE0A8C2DA}">
   <ds:schemaRefs>
-    <ds:schemaRef ds:uri="http://schemas.microsoft.com/office/2006/metadata/properties"/>
-    <ds:schemaRef ds:uri="http://schemas.microsoft.com/office/infopath/2007/PartnerControls"/>
+    <ds:schemaRef ds:uri="http://schemas.microsoft.com/sharepoint/v3/contenttype/forms"/>
   </ds:schemaRefs>
 </ds:datastoreItem>
 </file>
 
 <file path=customXml/itemProps4.xml><?xml version="1.0" encoding="utf-8"?>
-<ds:datastoreItem xmlns:ds="http://schemas.openxmlformats.org/officeDocument/2006/customXml" ds:itemID="{4B83111D-303C-4EBC-BE59-BCA170A1105B}">
+<ds:datastoreItem xmlns:ds="http://schemas.openxmlformats.org/officeDocument/2006/customXml" ds:itemID="{98ABE267-CDDC-4F06-9E0F-5AEEB93472F9}">
   <ds:schemaRefs>
     <ds:schemaRef ds:uri="http://schemas.openxmlformats.org/officeDocument/2006/bibliography"/>
   </ds:schemaRefs>

</xml_diff>

<commit_message>
Report for change in board location
</commit_message>
<xml_diff>
--- a/ELEN2009A.docx
+++ b/ELEN2009A.docx
@@ -1774,7 +1774,27 @@
           <w:szCs w:val="24"/>
           <w:lang w:val="en-GB" w:eastAsia="en-ZA"/>
         </w:rPr>
-        <w:t xml:space="preserve"> is designed with a 2-D vector because a vector allows for flexibility in size. </w:t>
+        <w:t xml:space="preserve"> is designed with a 2-D vector </w:t>
+      </w:r>
+      <w:r>
+        <w:rPr>
+          <w:rFonts w:ascii="Times New Roman" w:hAnsi="Times New Roman" w:cs="Times New Roman"/>
+          <w:noProof/>
+          <w:sz w:val="24"/>
+          <w:szCs w:val="24"/>
+          <w:lang w:val="en-GB" w:eastAsia="en-ZA"/>
+        </w:rPr>
+        <w:t>that is inside the main function to allow manipulations by other classes and functions to manipulate it. A</w:t>
+      </w:r>
+      <w:r>
+        <w:rPr>
+          <w:rFonts w:ascii="Times New Roman" w:hAnsi="Times New Roman" w:cs="Times New Roman"/>
+          <w:noProof/>
+          <w:sz w:val="24"/>
+          <w:szCs w:val="24"/>
+          <w:lang w:val="en-GB" w:eastAsia="en-ZA"/>
+        </w:rPr>
+        <w:t xml:space="preserve"> vector allows for flexibility in size. </w:t>
       </w:r>
       <w:r>
         <w:rPr>
@@ -1794,7 +1814,27 @@
           <w:szCs w:val="24"/>
           <w:lang w:val="en-GB" w:eastAsia="en-ZA"/>
         </w:rPr>
-        <w:t xml:space="preserve">‘.’ characters and ‘#’ characters in alternating turns. Figure </w:t>
+        <w:t>‘.’ characters and ‘#’ characters in alternating turns</w:t>
+      </w:r>
+      <w:r>
+        <w:rPr>
+          <w:rFonts w:ascii="Times New Roman" w:hAnsi="Times New Roman" w:cs="Times New Roman"/>
+          <w:noProof/>
+          <w:sz w:val="24"/>
+          <w:szCs w:val="24"/>
+          <w:lang w:val="en-GB" w:eastAsia="en-ZA"/>
+        </w:rPr>
+        <w:t xml:space="preserve"> in a class called Board</w:t>
+      </w:r>
+      <w:r>
+        <w:rPr>
+          <w:rFonts w:ascii="Times New Roman" w:hAnsi="Times New Roman" w:cs="Times New Roman"/>
+          <w:noProof/>
+          <w:sz w:val="24"/>
+          <w:szCs w:val="24"/>
+          <w:lang w:val="en-GB" w:eastAsia="en-ZA"/>
+        </w:rPr>
+        <w:t xml:space="preserve">. Figure </w:t>
       </w:r>
       <w:r>
         <w:rPr>
@@ -1824,7 +1864,49 @@
           <w:szCs w:val="24"/>
           <w:lang w:val="en-GB" w:eastAsia="en-ZA"/>
         </w:rPr>
-        <w:t xml:space="preserve"> Figure 1 below shows the UML diagram for the Board class.</w:t>
+        <w:t xml:space="preserve"> Figure 1 below shows the UML diagram for the </w:t>
+      </w:r>
+      <w:r>
+        <w:rPr>
+          <w:rFonts w:ascii="Times New Roman" w:hAnsi="Times New Roman" w:cs="Times New Roman"/>
+          <w:noProof/>
+          <w:sz w:val="24"/>
+          <w:szCs w:val="24"/>
+          <w:lang w:val="en-GB" w:eastAsia="en-ZA"/>
+        </w:rPr>
+        <w:t>‘</w:t>
+      </w:r>
+      <w:r>
+        <w:rPr>
+          <w:rFonts w:ascii="Times New Roman" w:hAnsi="Times New Roman" w:cs="Times New Roman"/>
+          <w:noProof/>
+          <w:sz w:val="24"/>
+          <w:szCs w:val="24"/>
+          <w:lang w:val="en-GB" w:eastAsia="en-ZA"/>
+        </w:rPr>
+        <w:t>Board</w:t>
+      </w:r>
+      <w:r>
+        <w:rPr>
+          <w:rFonts w:ascii="Times New Roman" w:hAnsi="Times New Roman" w:cs="Times New Roman"/>
+          <w:noProof/>
+          <w:sz w:val="24"/>
+          <w:szCs w:val="24"/>
+          <w:lang w:val="en-GB" w:eastAsia="en-ZA"/>
+        </w:rPr>
+        <w:t>’</w:t>
+      </w:r>
+      <w:bookmarkStart w:id="0" w:name="_GoBack"/>
+      <w:bookmarkEnd w:id="0"/>
+      <w:r>
+        <w:rPr>
+          <w:rFonts w:ascii="Times New Roman" w:hAnsi="Times New Roman" w:cs="Times New Roman"/>
+          <w:noProof/>
+          <w:sz w:val="24"/>
+          <w:szCs w:val="24"/>
+          <w:lang w:val="en-GB" w:eastAsia="en-ZA"/>
+        </w:rPr>
+        <w:t xml:space="preserve"> class.</w:t>
       </w:r>
     </w:p>
     <w:p>
@@ -1910,6 +1992,7 @@
           <w:szCs w:val="24"/>
           <w:lang w:val="en-GB" w:eastAsia="en-ZA"/>
         </w:rPr>
+        <w:lastRenderedPageBreak/>
         <w:t>Figure 1: Board class UML diagram.</w:t>
       </w:r>
     </w:p>
@@ -1933,11 +2016,28 @@
           <w:szCs w:val="24"/>
           <w:lang w:val="en-GB" w:eastAsia="en-ZA"/>
         </w:rPr>
-        <w:lastRenderedPageBreak/>
-        <w:t>The board is initialised as per discussed above. A constructor is used to validate and set the board size, making sure it is even and ranges from 6 to 12.</w:t>
-      </w:r>
-      <w:bookmarkStart w:id="0" w:name="_GoBack"/>
-      <w:bookmarkEnd w:id="0"/>
+        <w:t>The ‘Board’ class is used to size, initiate and set rules on the game</w:t>
+      </w:r>
+      <w:r>
+        <w:rPr>
+          <w:rFonts w:ascii="Times New Roman" w:hAnsi="Times New Roman" w:cs="Times New Roman"/>
+          <w:noProof/>
+          <w:sz w:val="24"/>
+          <w:szCs w:val="24"/>
+          <w:lang w:val="en-GB" w:eastAsia="en-ZA"/>
+        </w:rPr>
+        <w:t>. A constructor is used to validate and set the board size, making sure it is even and ranges from 6 to 12.</w:t>
+      </w:r>
+      <w:r>
+        <w:rPr>
+          <w:rFonts w:ascii="Times New Roman" w:hAnsi="Times New Roman" w:cs="Times New Roman"/>
+          <w:noProof/>
+          <w:sz w:val="24"/>
+          <w:szCs w:val="24"/>
+          <w:lang w:val="en-GB" w:eastAsia="en-ZA"/>
+        </w:rPr>
+        <w:t xml:space="preserve"> </w:t>
+      </w:r>
     </w:p>
     <w:p>
       <w:pPr>
@@ -4333,12 +4433,6 @@
 </file>
 
 <file path=customXml/item1.xml><?xml version="1.0" encoding="utf-8"?>
-<p:properties xmlns:p="http://schemas.microsoft.com/office/2006/metadata/properties" xmlns:xsi="http://www.w3.org/2001/XMLSchema-instance" xmlns:pc="http://schemas.microsoft.com/office/infopath/2007/PartnerControls">
-  <documentManagement/>
-</p:properties>
-</file>
-
-<file path=customXml/item2.xml><?xml version="1.0" encoding="utf-8"?>
 <ct:contentTypeSchema xmlns:ct="http://schemas.microsoft.com/office/2006/metadata/contentType" xmlns:ma="http://schemas.microsoft.com/office/2006/metadata/properties/metaAttributes" ct:_="" ma:_="" ma:contentTypeName="Document" ma:contentTypeID="0x010100B6B595C407819E4E93C4115539AA5EDD" ma:contentTypeVersion="10" ma:contentTypeDescription="Create a new document." ma:contentTypeScope="" ma:versionID="6920e970bd4ae27c5cff8a79dd18268c">
   <xsd:schema xmlns:xsd="http://www.w3.org/2001/XMLSchema" xmlns:xs="http://www.w3.org/2001/XMLSchema" xmlns:p="http://schemas.microsoft.com/office/2006/metadata/properties" xmlns:ns3="ce234da3-3608-41a6-a9f8-4a9cb535adc1" xmlns:ns4="6423bd75-5ad7-44e9-8548-dca25560dbad" targetNamespace="http://schemas.microsoft.com/office/2006/metadata/properties" ma:root="true" ma:fieldsID="f092e57a95f8083a280c06e31b41467d" ns3:_="" ns4:_="">
     <xsd:import namespace="ce234da3-3608-41a6-a9f8-4a9cb535adc1"/>
@@ -4541,6 +4635,12 @@
 </ct:contentTypeSchema>
 </file>
 
+<file path=customXml/item2.xml><?xml version="1.0" encoding="utf-8"?>
+<p:properties xmlns:p="http://schemas.microsoft.com/office/2006/metadata/properties" xmlns:xsi="http://www.w3.org/2001/XMLSchema-instance" xmlns:pc="http://schemas.microsoft.com/office/infopath/2007/PartnerControls">
+  <documentManagement/>
+</p:properties>
+</file>
+
 <file path=customXml/item3.xml><?xml version="1.0" encoding="utf-8"?>
 <?mso-contentType ?>
 <FormTemplates xmlns="http://schemas.microsoft.com/sharepoint/v3/contenttype/forms">
@@ -4555,15 +4655,6 @@
 </file>
 
 <file path=customXml/itemProps1.xml><?xml version="1.0" encoding="utf-8"?>
-<ds:datastoreItem xmlns:ds="http://schemas.openxmlformats.org/officeDocument/2006/customXml" ds:itemID="{F187DA70-00B8-4FC3-AE70-55012B8ED2D6}">
-  <ds:schemaRefs>
-    <ds:schemaRef ds:uri="http://schemas.microsoft.com/office/2006/metadata/properties"/>
-    <ds:schemaRef ds:uri="http://schemas.microsoft.com/office/infopath/2007/PartnerControls"/>
-  </ds:schemaRefs>
-</ds:datastoreItem>
-</file>
-
-<file path=customXml/itemProps2.xml><?xml version="1.0" encoding="utf-8"?>
 <ds:datastoreItem xmlns:ds="http://schemas.openxmlformats.org/officeDocument/2006/customXml" ds:itemID="{BF2DCE03-3907-4015-9447-635A7FCB6AA3}">
   <ds:schemaRefs>
     <ds:schemaRef ds:uri="http://schemas.microsoft.com/office/2006/metadata/contentType"/>
@@ -4582,6 +4673,15 @@
 </ds:datastoreItem>
 </file>
 
+<file path=customXml/itemProps2.xml><?xml version="1.0" encoding="utf-8"?>
+<ds:datastoreItem xmlns:ds="http://schemas.openxmlformats.org/officeDocument/2006/customXml" ds:itemID="{F187DA70-00B8-4FC3-AE70-55012B8ED2D6}">
+  <ds:schemaRefs>
+    <ds:schemaRef ds:uri="http://schemas.microsoft.com/office/2006/metadata/properties"/>
+    <ds:schemaRef ds:uri="http://schemas.microsoft.com/office/infopath/2007/PartnerControls"/>
+  </ds:schemaRefs>
+</ds:datastoreItem>
+</file>
+
 <file path=customXml/itemProps3.xml><?xml version="1.0" encoding="utf-8"?>
 <ds:datastoreItem xmlns:ds="http://schemas.openxmlformats.org/officeDocument/2006/customXml" ds:itemID="{5AE8AC53-152E-4AA2-8E29-C10DE0A8C2DA}">
   <ds:schemaRefs>
@@ -4591,7 +4691,7 @@
 </file>
 
 <file path=customXml/itemProps4.xml><?xml version="1.0" encoding="utf-8"?>
-<ds:datastoreItem xmlns:ds="http://schemas.openxmlformats.org/officeDocument/2006/customXml" ds:itemID="{98ABE267-CDDC-4F06-9E0F-5AEEB93472F9}">
+<ds:datastoreItem xmlns:ds="http://schemas.openxmlformats.org/officeDocument/2006/customXml" ds:itemID="{A6EB4C88-7BCD-46CC-8DE6-C5F49FD903D0}">
   <ds:schemaRefs>
     <ds:schemaRef ds:uri="http://schemas.openxmlformats.org/officeDocument/2006/bibliography"/>
   </ds:schemaRefs>

</xml_diff>

<commit_message>
Report written in solutions
</commit_message>
<xml_diff>
--- a/ELEN2009A.docx
+++ b/ELEN2009A.docx
@@ -18,25 +18,36 @@
           <w:lang w:eastAsia="en-ZA"/>
         </w:rPr>
         <w:drawing>
-          <wp:inline distT="0" distB="0" distL="0" distR="0" wp14:anchorId="0E4AA7D8" wp14:editId="6115D059">
+          <wp:inline distT="0" distB="0" distL="0" distR="0" wp14:anchorId="42D14635" wp14:editId="32C3949B">
             <wp:extent cx="6067425" cy="1209675"/>
             <wp:effectExtent l="0" t="0" r="9525" b="9525"/>
-            <wp:docPr id="176" name="Picture 176"/>
-            <wp:cNvGraphicFramePr/>
+            <wp:docPr id="5" name="Picture 5"/>
+            <wp:cNvGraphicFramePr>
+              <a:graphicFrameLocks xmlns:a="http://schemas.openxmlformats.org/drawingml/2006/main" noChangeAspect="1"/>
+            </wp:cNvGraphicFramePr>
             <a:graphic xmlns:a="http://schemas.openxmlformats.org/drawingml/2006/main">
               <a:graphicData uri="http://schemas.openxmlformats.org/drawingml/2006/picture">
                 <pic:pic xmlns:pic="http://schemas.openxmlformats.org/drawingml/2006/picture">
                   <pic:nvPicPr>
-                    <pic:cNvPr id="176" name="Picture 176"/>
-                    <pic:cNvPicPr/>
+                    <pic:cNvPr id="0" name="Picture 176"/>
+                    <pic:cNvPicPr>
+                      <a:picLocks noChangeAspect="1" noChangeArrowheads="1"/>
+                    </pic:cNvPicPr>
                   </pic:nvPicPr>
                   <pic:blipFill>
-                    <a:blip r:embed="rId11"/>
+                    <a:blip r:embed="rId11">
+                      <a:extLst>
+                        <a:ext uri="{28A0092B-C50C-407E-A947-70E740481C1C}">
+                          <a14:useLocalDpi xmlns:a14="http://schemas.microsoft.com/office/drawing/2010/main" val="0"/>
+                        </a:ext>
+                      </a:extLst>
+                    </a:blip>
+                    <a:srcRect/>
                     <a:stretch>
                       <a:fillRect/>
                     </a:stretch>
                   </pic:blipFill>
-                  <pic:spPr>
+                  <pic:spPr bwMode="auto">
                     <a:xfrm>
                       <a:off x="0" y="0"/>
                       <a:ext cx="6067425" cy="1209675"/>
@@ -44,6 +55,10 @@
                     <a:prstGeom prst="rect">
                       <a:avLst/>
                     </a:prstGeom>
+                    <a:noFill/>
+                    <a:ln>
+                      <a:noFill/>
+                    </a:ln>
                   </pic:spPr>
                 </pic:pic>
               </a:graphicData>
@@ -79,40 +94,7 @@
           <w:szCs w:val="26"/>
           <w:lang w:val="en-GB" w:eastAsia="en-ZA"/>
         </w:rPr>
-        <w:t>ELEN2009A</w:t>
-      </w:r>
-      <w:r>
-        <w:rPr>
-          <w:rFonts w:ascii="Times New Roman" w:hAnsi="Times New Roman" w:cs="Times New Roman"/>
-          <w:b/>
-          <w:noProof/>
-          <w:sz w:val="26"/>
-          <w:szCs w:val="26"/>
-          <w:lang w:val="en-GB" w:eastAsia="en-ZA"/>
-        </w:rPr>
-        <w:t xml:space="preserve">: </w:t>
-      </w:r>
-      <w:r>
-        <w:rPr>
-          <w:rFonts w:ascii="Times New Roman" w:hAnsi="Times New Roman" w:cs="Times New Roman"/>
-          <w:b/>
-          <w:noProof/>
-          <w:sz w:val="26"/>
-          <w:szCs w:val="26"/>
-          <w:lang w:val="en-GB" w:eastAsia="en-ZA"/>
-        </w:rPr>
-        <w:t>Suicide Checkers</w:t>
-      </w:r>
-      <w:r>
-        <w:rPr>
-          <w:rFonts w:ascii="Times New Roman" w:hAnsi="Times New Roman" w:cs="Times New Roman"/>
-          <w:b/>
-          <w:noProof/>
-          <w:sz w:val="26"/>
-          <w:szCs w:val="26"/>
-          <w:lang w:val="en-GB" w:eastAsia="en-ZA"/>
-        </w:rPr>
-        <w:t xml:space="preserve"> in C++</w:t>
+        <w:t>ELEN2009A: Suicide Checkers in C++</w:t>
       </w:r>
     </w:p>
     <w:p>
@@ -140,44 +122,80 @@
       </w:r>
       <w:r>
         <w:rPr>
-          <w:rFonts w:ascii="Times New Roman" w:eastAsia="Calibri" w:hAnsi="Times New Roman" w:cs="Times New Roman"/>
           <w:noProof/>
           <w:lang w:eastAsia="en-ZA"/>
         </w:rPr>
         <mc:AlternateContent>
           <mc:Choice Requires="wpg">
             <w:drawing>
-              <wp:inline distT="0" distB="0" distL="0" distR="0" wp14:anchorId="1CE6E018" wp14:editId="602FB290">
-                <wp:extent cx="5731510" cy="8832"/>
-                <wp:effectExtent l="0" t="0" r="0" b="0"/>
-                <wp:docPr id="3947" name="Group 3947"/>
-                <wp:cNvGraphicFramePr/>
+              <wp:inline distT="0" distB="0" distL="0" distR="0" wp14:anchorId="1F6362C8" wp14:editId="48D65C0A">
+                <wp:extent cx="5731510" cy="8890"/>
+                <wp:effectExtent l="0" t="0" r="2540" b="635"/>
+                <wp:docPr id="6" name="Group 6"/>
+                <wp:cNvGraphicFramePr>
+                  <a:graphicFrameLocks xmlns:a="http://schemas.openxmlformats.org/drawingml/2006/main"/>
+                </wp:cNvGraphicFramePr>
                 <a:graphic xmlns:a="http://schemas.openxmlformats.org/drawingml/2006/main">
                   <a:graphicData uri="http://schemas.microsoft.com/office/word/2010/wordprocessingGroup">
                     <wpg:wgp>
-                      <wpg:cNvGrpSpPr/>
-                      <wpg:grpSpPr>
+                      <wpg:cNvGrpSpPr>
+                        <a:grpSpLocks/>
+                      </wpg:cNvGrpSpPr>
+                      <wpg:grpSpPr bwMode="auto">
                         <a:xfrm>
                           <a:off x="0" y="0"/>
-                          <a:ext cx="5731510" cy="8832"/>
+                          <a:ext cx="5731510" cy="8890"/>
                           <a:chOff x="0" y="0"/>
-                          <a:chExt cx="5768975" cy="8890"/>
+                          <a:chExt cx="57689" cy="88"/>
                         </a:xfrm>
                       </wpg:grpSpPr>
                       <wps:wsp>
-                        <wps:cNvPr id="4926" name="Shape 4926"/>
-                        <wps:cNvSpPr/>
-                        <wps:spPr>
+                        <wps:cNvPr id="7" name="Shape 4926"/>
+                        <wps:cNvSpPr>
+                          <a:spLocks/>
+                        </wps:cNvSpPr>
+                        <wps:spPr bwMode="auto">
                           <a:xfrm>
                             <a:off x="0" y="0"/>
-                            <a:ext cx="5768975" cy="9144"/>
+                            <a:ext cx="57689" cy="91"/>
                           </a:xfrm>
                           <a:custGeom>
                             <a:avLst/>
-                            <a:gdLst/>
+                            <a:gdLst>
+                              <a:gd name="T0" fmla="*/ 0 w 5768975"/>
+                              <a:gd name="T1" fmla="*/ 0 h 9144"/>
+                              <a:gd name="T2" fmla="*/ 5768975 w 5768975"/>
+                              <a:gd name="T3" fmla="*/ 0 h 9144"/>
+                              <a:gd name="T4" fmla="*/ 5768975 w 5768975"/>
+                              <a:gd name="T5" fmla="*/ 9144 h 9144"/>
+                              <a:gd name="T6" fmla="*/ 0 w 5768975"/>
+                              <a:gd name="T7" fmla="*/ 9144 h 9144"/>
+                              <a:gd name="T8" fmla="*/ 0 w 5768975"/>
+                              <a:gd name="T9" fmla="*/ 0 h 9144"/>
+                              <a:gd name="T10" fmla="*/ 0 w 5768975"/>
+                              <a:gd name="T11" fmla="*/ 0 h 9144"/>
+                              <a:gd name="T12" fmla="*/ 5768975 w 5768975"/>
+                              <a:gd name="T13" fmla="*/ 9144 h 9144"/>
+                            </a:gdLst>
                             <a:ahLst/>
-                            <a:cxnLst/>
-                            <a:rect l="0" t="0" r="0" b="0"/>
+                            <a:cxnLst>
+                              <a:cxn ang="0">
+                                <a:pos x="T0" y="T1"/>
+                              </a:cxn>
+                              <a:cxn ang="0">
+                                <a:pos x="T2" y="T3"/>
+                              </a:cxn>
+                              <a:cxn ang="0">
+                                <a:pos x="T4" y="T5"/>
+                              </a:cxn>
+                              <a:cxn ang="0">
+                                <a:pos x="T6" y="T7"/>
+                              </a:cxn>
+                              <a:cxn ang="0">
+                                <a:pos x="T8" y="T9"/>
+                              </a:cxn>
+                            </a:cxnLst>
+                            <a:rect l="T10" t="T11" r="T12" b="T13"/>
                             <a:pathLst>
                               <a:path w="5768975" h="9144">
                                 <a:moveTo>
@@ -198,25 +216,28 @@
                               </a:path>
                             </a:pathLst>
                           </a:custGeom>
-                          <a:ln w="0" cap="flat">
-                            <a:miter lim="127000"/>
+                          <a:solidFill>
+                            <a:srgbClr val="000000"/>
+                          </a:solidFill>
+                          <a:ln>
+                            <a:noFill/>
                           </a:ln>
+                          <a:extLst>
+                            <a:ext uri="{91240B29-F687-4F45-9708-019B960494DF}">
+                              <a14:hiddenLine xmlns:a14="http://schemas.microsoft.com/office/drawing/2010/main" w="0">
+                                <a:solidFill>
+                                  <a:srgbClr val="000000"/>
+                                </a:solidFill>
+                                <a:miter lim="127000"/>
+                                <a:headEnd/>
+                                <a:tailEnd/>
+                              </a14:hiddenLine>
+                            </a:ext>
+                          </a:extLst>
                         </wps:spPr>
-                        <wps:style>
-                          <a:lnRef idx="0">
-                            <a:srgbClr val="000000">
-                              <a:alpha val="0"/>
-                            </a:srgbClr>
-                          </a:lnRef>
-                          <a:fillRef idx="1">
-                            <a:srgbClr val="000000"/>
-                          </a:fillRef>
-                          <a:effectRef idx="0">
-                            <a:scrgbClr r="0" g="0" b="0"/>
-                          </a:effectRef>
-                          <a:fontRef idx="none"/>
-                        </wps:style>
-                        <wps:bodyPr/>
+                        <wps:bodyPr rot="0" vert="horz" wrap="square" lIns="91440" tIns="45720" rIns="91440" bIns="45720" anchor="t" anchorCtr="0" upright="1">
+                          <a:noAutofit/>
+                        </wps:bodyPr>
                       </wps:wsp>
                     </wpg:wgp>
                   </a:graphicData>
@@ -226,10 +247,10 @@
           </mc:Choice>
           <mc:Fallback>
             <w:pict>
-              <v:group w14:anchorId="71FE4358" id="Group 3947" o:spid="_x0000_s1026" style="width:451.3pt;height:.7pt;mso-position-horizontal-relative:char;mso-position-vertical-relative:line" coordsize="57689,88" o:gfxdata="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">
-                <v:shape id="Shape 4926" o:spid="_x0000_s1027" style="position:absolute;width:57689;height:91;visibility:visible;mso-wrap-style:square;v-text-anchor:top" coordsize="5768975,9144" o:gfxdata="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" path="m,l5768975,r,9144l,9144,,e" fillcolor="black" stroked="f" strokeweight="0">
+              <v:group w14:anchorId="73340237" id="Group 6" o:spid="_x0000_s1026" style="width:451.3pt;height:.7pt;mso-position-horizontal-relative:char;mso-position-vertical-relative:line" coordsize="57689,88" o:gfxdata="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">
+                <v:shape id="Shape 4926" o:spid="_x0000_s1027" style="position:absolute;width:57689;height:91;visibility:visible;mso-wrap-style:square;v-text-anchor:top" coordsize="5768975,9144" o:gfxdata="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" path="m,l5768975,r,9144l,9144,,e" fillcolor="black" stroked="f" strokeweight="0">
                   <v:stroke miterlimit="83231f" joinstyle="miter"/>
-                  <v:path arrowok="t" textboxrect="0,0,5768975,9144"/>
+                  <v:path arrowok="t" o:connecttype="custom" o:connectlocs="0,0;57689,0;57689,91;0,91;0,0" o:connectangles="0,0,0,0,0" textboxrect="0,0,5768975,9144"/>
                 </v:shape>
                 <w10:anchorlock/>
               </v:group>
@@ -306,7 +327,7 @@
     </w:p>
     <w:p>
       <w:pPr>
-        <w:spacing w:after="2" w:line="256" w:lineRule="auto"/>
+        <w:spacing w:after="2" w:line="254" w:lineRule="auto"/>
         <w:ind w:right="2230"/>
         <w:jc w:val="both"/>
         <w:rPr>
@@ -318,7 +339,7 @@
     </w:p>
     <w:p>
       <w:pPr>
-        <w:spacing w:after="2" w:line="256" w:lineRule="auto"/>
+        <w:spacing w:after="2" w:line="254" w:lineRule="auto"/>
         <w:ind w:right="2230"/>
         <w:jc w:val="both"/>
         <w:rPr>
@@ -330,7 +351,7 @@
     </w:p>
     <w:p>
       <w:pPr>
-        <w:spacing w:after="2" w:line="256" w:lineRule="auto"/>
+        <w:spacing w:after="2" w:line="254" w:lineRule="auto"/>
         <w:ind w:right="2230"/>
         <w:jc w:val="both"/>
         <w:rPr>
@@ -342,7 +363,7 @@
     </w:p>
     <w:p>
       <w:pPr>
-        <w:spacing w:after="2" w:line="256" w:lineRule="auto"/>
+        <w:spacing w:after="2" w:line="254" w:lineRule="auto"/>
         <w:ind w:right="2230"/>
         <w:jc w:val="both"/>
         <w:rPr>
@@ -354,7 +375,7 @@
     </w:p>
     <w:p>
       <w:pPr>
-        <w:spacing w:after="2" w:line="256" w:lineRule="auto"/>
+        <w:spacing w:after="2" w:line="254" w:lineRule="auto"/>
         <w:ind w:right="2230"/>
         <w:jc w:val="both"/>
         <w:rPr>
@@ -366,7 +387,7 @@
     </w:p>
     <w:p>
       <w:pPr>
-        <w:spacing w:after="2" w:line="256" w:lineRule="auto"/>
+        <w:spacing w:after="2" w:line="254" w:lineRule="auto"/>
         <w:ind w:right="2230"/>
         <w:jc w:val="both"/>
         <w:rPr>
@@ -378,7 +399,7 @@
     </w:p>
     <w:p>
       <w:pPr>
-        <w:spacing w:after="2" w:line="256" w:lineRule="auto"/>
+        <w:spacing w:after="2" w:line="254" w:lineRule="auto"/>
         <w:ind w:right="2230"/>
         <w:jc w:val="both"/>
         <w:rPr>
@@ -390,7 +411,7 @@
     </w:p>
     <w:p>
       <w:pPr>
-        <w:spacing w:after="2" w:line="256" w:lineRule="auto"/>
+        <w:spacing w:after="2" w:line="254" w:lineRule="auto"/>
         <w:ind w:right="2230"/>
         <w:jc w:val="both"/>
         <w:rPr>
@@ -402,7 +423,7 @@
     </w:p>
     <w:p>
       <w:pPr>
-        <w:spacing w:after="2" w:line="256" w:lineRule="auto"/>
+        <w:spacing w:after="2" w:line="254" w:lineRule="auto"/>
         <w:ind w:right="2230"/>
         <w:jc w:val="both"/>
         <w:rPr>
@@ -414,7 +435,7 @@
     </w:p>
     <w:p>
       <w:pPr>
-        <w:spacing w:after="2" w:line="256" w:lineRule="auto"/>
+        <w:spacing w:after="2" w:line="254" w:lineRule="auto"/>
         <w:ind w:right="2230"/>
         <w:jc w:val="both"/>
         <w:rPr>
@@ -457,7 +478,7 @@
     </w:p>
     <w:p>
       <w:pPr>
-        <w:spacing w:after="2" w:line="256" w:lineRule="auto"/>
+        <w:spacing w:after="2" w:line="254" w:lineRule="auto"/>
         <w:ind w:right="2230"/>
         <w:jc w:val="both"/>
         <w:rPr>
@@ -589,7 +610,7 @@
         <w:pStyle w:val="ListParagraph"/>
         <w:numPr>
           <w:ilvl w:val="0"/>
-          <w:numId w:val="5"/>
+          <w:numId w:val="10"/>
         </w:numPr>
         <w:spacing w:line="240" w:lineRule="auto"/>
         <w:jc w:val="both"/>
@@ -654,27 +675,7 @@
           <w:szCs w:val="24"/>
           <w:lang w:val="en-GB" w:eastAsia="en-ZA"/>
         </w:rPr>
-        <w:t xml:space="preserve"> </w:t>
-      </w:r>
-      <w:r>
-        <w:rPr>
-          <w:rFonts w:ascii="Times New Roman" w:hAnsi="Times New Roman" w:cs="Times New Roman"/>
-          <w:noProof/>
-          <w:sz w:val="24"/>
-          <w:szCs w:val="24"/>
-          <w:lang w:val="en-GB" w:eastAsia="en-ZA"/>
-        </w:rPr>
-        <w:t xml:space="preserve">is one example of </w:t>
-      </w:r>
-      <w:r>
-        <w:rPr>
-          <w:rFonts w:ascii="Times New Roman" w:hAnsi="Times New Roman" w:cs="Times New Roman"/>
-          <w:noProof/>
-          <w:sz w:val="24"/>
-          <w:szCs w:val="24"/>
-          <w:lang w:val="en-GB" w:eastAsia="en-ZA"/>
-        </w:rPr>
-        <w:t xml:space="preserve">a game whereby the aim is to lose. </w:t>
+        <w:t xml:space="preserve"> is one example of a game whereby the aim is to lose. </w:t>
       </w:r>
       <w:r>
         <w:rPr>
@@ -737,137 +738,7 @@
           <w:szCs w:val="24"/>
           <w:lang w:val="en-GB" w:eastAsia="en-ZA"/>
         </w:rPr>
-        <w:t xml:space="preserve">ts, </w:t>
-      </w:r>
-      <w:r>
-        <w:rPr>
-          <w:rFonts w:ascii="Times New Roman" w:hAnsi="Times New Roman" w:cs="Times New Roman"/>
-          <w:noProof/>
-          <w:sz w:val="24"/>
-          <w:szCs w:val="24"/>
-          <w:lang w:val="en-GB" w:eastAsia="en-ZA"/>
-        </w:rPr>
-        <w:t>is identical to conventional checkers but the only difference is that</w:t>
-      </w:r>
-      <w:r>
-        <w:rPr>
-          <w:rFonts w:ascii="Times New Roman" w:hAnsi="Times New Roman" w:cs="Times New Roman"/>
-          <w:noProof/>
-          <w:sz w:val="24"/>
-          <w:szCs w:val="24"/>
-          <w:lang w:val="en-GB" w:eastAsia="en-ZA"/>
-        </w:rPr>
-        <w:t xml:space="preserve"> the aim here is to lose [1]. </w:t>
-      </w:r>
-      <w:r>
-        <w:rPr>
-          <w:rFonts w:ascii="Times New Roman" w:hAnsi="Times New Roman" w:cs="Times New Roman"/>
-          <w:noProof/>
-          <w:sz w:val="24"/>
-          <w:szCs w:val="24"/>
-          <w:lang w:val="en-GB" w:eastAsia="en-ZA"/>
-        </w:rPr>
-        <w:t xml:space="preserve">This document presents the implementation and analyses of </w:t>
-      </w:r>
-      <w:r>
-        <w:rPr>
-          <w:rFonts w:ascii="Times New Roman" w:hAnsi="Times New Roman" w:cs="Times New Roman"/>
-          <w:noProof/>
-          <w:sz w:val="24"/>
-          <w:szCs w:val="24"/>
-          <w:lang w:val="en-GB" w:eastAsia="en-ZA"/>
-        </w:rPr>
-        <w:t xml:space="preserve">Suicide checkers in </w:t>
-      </w:r>
-      <w:r>
-        <w:rPr>
-          <w:rFonts w:ascii="Times New Roman" w:hAnsi="Times New Roman" w:cs="Times New Roman"/>
-          <w:noProof/>
-          <w:sz w:val="24"/>
-          <w:szCs w:val="24"/>
-          <w:lang w:val="en-GB" w:eastAsia="en-ZA"/>
-        </w:rPr>
-        <w:t xml:space="preserve">C++. </w:t>
-      </w:r>
-      <w:r>
-        <w:rPr>
-          <w:rFonts w:ascii="Times New Roman" w:hAnsi="Times New Roman" w:cs="Times New Roman"/>
-          <w:noProof/>
-          <w:sz w:val="24"/>
-          <w:szCs w:val="24"/>
-          <w:lang w:val="en-GB" w:eastAsia="en-ZA"/>
-        </w:rPr>
-        <w:t xml:space="preserve">The project specification, </w:t>
-      </w:r>
-      <w:r>
-        <w:rPr>
-          <w:rFonts w:ascii="Times New Roman" w:hAnsi="Times New Roman" w:cs="Times New Roman"/>
-          <w:noProof/>
-          <w:sz w:val="24"/>
-          <w:szCs w:val="24"/>
-          <w:lang w:val="en-GB" w:eastAsia="en-ZA"/>
-        </w:rPr>
-        <w:t xml:space="preserve">design, </w:t>
-      </w:r>
-      <w:r>
-        <w:rPr>
-          <w:rFonts w:ascii="Times New Roman" w:hAnsi="Times New Roman" w:cs="Times New Roman"/>
-          <w:noProof/>
-          <w:sz w:val="24"/>
-          <w:szCs w:val="24"/>
-          <w:lang w:val="en-GB" w:eastAsia="en-ZA"/>
-        </w:rPr>
-        <w:t xml:space="preserve">and implementation of the game are presented in section 2 below, section 3 shows the results, and then the </w:t>
-      </w:r>
-      <w:r>
-        <w:rPr>
-          <w:rFonts w:ascii="Times New Roman" w:hAnsi="Times New Roman" w:cs="Times New Roman"/>
-          <w:noProof/>
-          <w:sz w:val="24"/>
-          <w:szCs w:val="24"/>
-          <w:lang w:val="en-GB" w:eastAsia="en-ZA"/>
-        </w:rPr>
-        <w:t>analysis and</w:t>
-      </w:r>
-      <w:r>
-        <w:rPr>
-          <w:rFonts w:ascii="Times New Roman" w:hAnsi="Times New Roman" w:cs="Times New Roman"/>
-          <w:noProof/>
-          <w:sz w:val="24"/>
-          <w:szCs w:val="24"/>
-          <w:lang w:val="en-GB" w:eastAsia="en-ZA"/>
-        </w:rPr>
-        <w:t xml:space="preserve"> discussion </w:t>
-      </w:r>
-      <w:r>
-        <w:rPr>
-          <w:rFonts w:ascii="Times New Roman" w:hAnsi="Times New Roman" w:cs="Times New Roman"/>
-          <w:noProof/>
-          <w:sz w:val="24"/>
-          <w:szCs w:val="24"/>
-          <w:lang w:val="en-GB" w:eastAsia="en-ZA"/>
-        </w:rPr>
-        <w:t>are</w:t>
-      </w:r>
-      <w:r>
-        <w:rPr>
-          <w:rFonts w:ascii="Times New Roman" w:hAnsi="Times New Roman" w:cs="Times New Roman"/>
-          <w:noProof/>
-          <w:sz w:val="24"/>
-          <w:szCs w:val="24"/>
-          <w:lang w:val="en-GB" w:eastAsia="en-ZA"/>
-        </w:rPr>
-        <w:t xml:space="preserve"> done</w:t>
-      </w:r>
-      <w:r>
-        <w:rPr>
-          <w:rFonts w:ascii="Times New Roman" w:hAnsi="Times New Roman" w:cs="Times New Roman"/>
-          <w:noProof/>
-          <w:sz w:val="24"/>
-          <w:szCs w:val="24"/>
-          <w:lang w:val="en-GB" w:eastAsia="en-ZA"/>
-        </w:rPr>
-        <w:t xml:space="preserve"> in section 4.</w:t>
+        <w:t>ts, is identical to conventional checkers but the only difference is that the aim here is to lose [1]. This document presents the implementation and analyses of Suicide checkers in C++. The project specification, design, and implementation of the game are presented in section 2 below, section 3 shows the results, and then the analysis and discussion are done in section 4.</w:t>
       </w:r>
     </w:p>
     <w:p>
@@ -875,7 +746,7 @@
         <w:pStyle w:val="ListParagraph"/>
         <w:numPr>
           <w:ilvl w:val="0"/>
-          <w:numId w:val="5"/>
+          <w:numId w:val="10"/>
         </w:numPr>
         <w:spacing w:line="240" w:lineRule="auto"/>
         <w:jc w:val="both"/>
@@ -898,40 +769,262 @@
           <w:lang w:val="en-GB" w:eastAsia="en-ZA"/>
         </w:rPr>
         <w:lastRenderedPageBreak/>
-        <w:t xml:space="preserve">Specification, </w:t>
-      </w:r>
-      <w:r>
-        <w:rPr>
-          <w:rFonts w:ascii="Times New Roman" w:hAnsi="Times New Roman" w:cs="Times New Roman"/>
+        <w:t>Specification, Design, and implementation</w:t>
+      </w:r>
+    </w:p>
+    <w:p>
+      <w:pPr>
+        <w:spacing w:line="240" w:lineRule="auto"/>
+        <w:jc w:val="both"/>
+        <w:rPr>
+          <w:rFonts w:ascii="Times New Roman" w:hAnsi="Times New Roman" w:cs="Times New Roman"/>
+          <w:i/>
           <w:noProof/>
           <w:sz w:val="24"/>
           <w:szCs w:val="24"/>
           <w:u w:val="single"/>
           <w:lang w:val="en-GB" w:eastAsia="en-ZA"/>
         </w:rPr>
-        <w:t>Design</w:t>
-      </w:r>
-      <w:r>
-        <w:rPr>
-          <w:rFonts w:ascii="Times New Roman" w:hAnsi="Times New Roman" w:cs="Times New Roman"/>
+      </w:pPr>
+      <w:r>
+        <w:rPr>
+          <w:rFonts w:ascii="Times New Roman" w:hAnsi="Times New Roman" w:cs="Times New Roman"/>
+          <w:i/>
           <w:noProof/>
           <w:sz w:val="24"/>
           <w:szCs w:val="24"/>
           <w:u w:val="single"/>
           <w:lang w:val="en-GB" w:eastAsia="en-ZA"/>
         </w:rPr>
-        <w:t>,</w:t>
-      </w:r>
-      <w:r>
-        <w:rPr>
-          <w:rFonts w:ascii="Times New Roman" w:hAnsi="Times New Roman" w:cs="Times New Roman"/>
+        <w:t>2.1. Specifications</w:t>
+      </w:r>
+    </w:p>
+    <w:p>
+      <w:pPr>
+        <w:spacing w:line="240" w:lineRule="auto"/>
+        <w:jc w:val="both"/>
+        <w:rPr>
+          <w:rFonts w:ascii="Times New Roman" w:hAnsi="Times New Roman" w:cs="Times New Roman"/>
+          <w:noProof/>
+          <w:sz w:val="24"/>
+          <w:szCs w:val="24"/>
+          <w:lang w:val="en-GB" w:eastAsia="en-ZA"/>
+        </w:rPr>
+      </w:pPr>
+      <w:r>
+        <w:rPr>
+          <w:rFonts w:ascii="Times New Roman" w:hAnsi="Times New Roman" w:cs="Times New Roman"/>
+          <w:noProof/>
+          <w:sz w:val="24"/>
+          <w:szCs w:val="24"/>
+          <w:lang w:val="en-GB" w:eastAsia="en-ZA"/>
+        </w:rPr>
+        <w:t>This section outlines the project requirements, constraints, and assumptions.</w:t>
+      </w:r>
+    </w:p>
+    <w:p>
+      <w:pPr>
+        <w:spacing w:line="240" w:lineRule="auto"/>
+        <w:jc w:val="both"/>
+        <w:rPr>
+          <w:rFonts w:ascii="Times New Roman" w:hAnsi="Times New Roman" w:cs="Times New Roman"/>
+          <w:i/>
+          <w:noProof/>
+          <w:sz w:val="24"/>
+          <w:szCs w:val="24"/>
+          <w:lang w:val="en-GB" w:eastAsia="en-ZA"/>
+        </w:rPr>
+      </w:pPr>
+      <w:r>
+        <w:rPr>
+          <w:rFonts w:ascii="Times New Roman" w:hAnsi="Times New Roman" w:cs="Times New Roman"/>
+          <w:i/>
+          <w:noProof/>
+          <w:sz w:val="24"/>
+          <w:szCs w:val="24"/>
+          <w:lang w:val="en-GB" w:eastAsia="en-ZA"/>
+        </w:rPr>
+        <w:t>2.1.1. Requirements</w:t>
+      </w:r>
+    </w:p>
+    <w:p>
+      <w:pPr>
+        <w:spacing w:line="240" w:lineRule="auto"/>
+        <w:jc w:val="both"/>
+        <w:rPr>
+          <w:rFonts w:ascii="Times New Roman" w:hAnsi="Times New Roman" w:cs="Times New Roman"/>
+          <w:noProof/>
+          <w:sz w:val="24"/>
+          <w:szCs w:val="24"/>
+          <w:lang w:val="en-GB" w:eastAsia="en-ZA"/>
+        </w:rPr>
+      </w:pPr>
+      <w:r>
+        <w:rPr>
+          <w:rFonts w:ascii="Times New Roman" w:hAnsi="Times New Roman" w:cs="Times New Roman"/>
+          <w:noProof/>
+          <w:sz w:val="24"/>
+          <w:szCs w:val="24"/>
+          <w:lang w:val="en-GB" w:eastAsia="en-ZA"/>
+        </w:rPr>
+        <w:t xml:space="preserve">It is required that two algorithms be implemented, in C++,  to compete against each other for the </w:t>
+      </w:r>
+      <w:r>
+        <w:rPr>
+          <w:rFonts w:ascii="Times New Roman" w:hAnsi="Times New Roman" w:cs="Times New Roman"/>
+          <w:i/>
+          <w:noProof/>
+          <w:sz w:val="24"/>
+          <w:szCs w:val="24"/>
+          <w:lang w:val="en-GB" w:eastAsia="en-ZA"/>
+        </w:rPr>
+        <w:t xml:space="preserve">Suicide checkers </w:t>
+      </w:r>
+      <w:r>
+        <w:rPr>
+          <w:rFonts w:ascii="Times New Roman" w:hAnsi="Times New Roman" w:cs="Times New Roman"/>
+          <w:noProof/>
+          <w:sz w:val="24"/>
+          <w:szCs w:val="24"/>
+          <w:lang w:val="en-GB" w:eastAsia="en-ZA"/>
+        </w:rPr>
+        <w:t>game. The game accepts an input file with board sizes and records every move made by each algorithm in an output file. The output file contains the size of the current game in the first line, the alternating player moves on the following lines, the number of pieces left for each algorithm, then the winner at the end. A suitable time plan for the project must be formulated.</w:t>
+      </w:r>
+    </w:p>
+    <w:p>
+      <w:pPr>
+        <w:spacing w:line="240" w:lineRule="auto"/>
+        <w:jc w:val="both"/>
+        <w:rPr>
+          <w:rFonts w:ascii="Times New Roman" w:hAnsi="Times New Roman" w:cs="Times New Roman"/>
+          <w:i/>
+          <w:noProof/>
+          <w:sz w:val="24"/>
+          <w:szCs w:val="24"/>
+          <w:lang w:val="en-GB" w:eastAsia="en-ZA"/>
+        </w:rPr>
+      </w:pPr>
+      <w:r>
+        <w:rPr>
+          <w:rFonts w:ascii="Times New Roman" w:hAnsi="Times New Roman" w:cs="Times New Roman"/>
+          <w:i/>
+          <w:noProof/>
+          <w:sz w:val="24"/>
+          <w:szCs w:val="24"/>
+          <w:lang w:val="en-GB" w:eastAsia="en-ZA"/>
+        </w:rPr>
+        <w:t>2.1.2. Constraints</w:t>
+      </w:r>
+    </w:p>
+    <w:p>
+      <w:pPr>
+        <w:spacing w:line="240" w:lineRule="auto"/>
+        <w:jc w:val="both"/>
+        <w:rPr>
+          <w:rFonts w:ascii="Times New Roman" w:hAnsi="Times New Roman" w:cs="Times New Roman"/>
+          <w:noProof/>
+          <w:sz w:val="24"/>
+          <w:szCs w:val="24"/>
+          <w:lang w:val="en-GB" w:eastAsia="en-ZA"/>
+        </w:rPr>
+      </w:pPr>
+      <w:r>
+        <w:rPr>
+          <w:rFonts w:ascii="Times New Roman" w:hAnsi="Times New Roman" w:cs="Times New Roman"/>
+          <w:noProof/>
+          <w:sz w:val="24"/>
+          <w:szCs w:val="24"/>
+          <w:lang w:val="en-GB" w:eastAsia="en-ZA"/>
+        </w:rPr>
+        <w:t>The game, together with the algorithms, must be implemented in C++. The board size must be an even number ranging from 6 to 12. Global variables are not allowed in the code. The board must use the labeling system as per the brief. Console output is not allowed. Pieces only move forward diagonally, towards the opponent. Playing is only allowed on the black part of the board. The king feature is allowed when one player gets to the end of the opponent’s side and can move both forward and backward diagonally. A piece making a capturing move jumps the opponent’s piece and lands on the following, empty, diagonal position. A piece is only allowed one move up if it is not capturing anything. A piece must be removed from the board after it has been captured. A capturing move is compulsory, an algorithm must capture whenever there is capturing opportunity.</w:t>
+      </w:r>
+    </w:p>
+    <w:p>
+      <w:pPr>
+        <w:spacing w:line="240" w:lineRule="auto"/>
+        <w:jc w:val="both"/>
+        <w:rPr>
+          <w:rFonts w:ascii="Times New Roman" w:hAnsi="Times New Roman" w:cs="Times New Roman"/>
+          <w:i/>
+          <w:noProof/>
+          <w:sz w:val="24"/>
+          <w:szCs w:val="24"/>
+          <w:lang w:val="en-GB" w:eastAsia="en-ZA"/>
+        </w:rPr>
+      </w:pPr>
+      <w:r>
+        <w:rPr>
+          <w:rFonts w:ascii="Times New Roman" w:hAnsi="Times New Roman" w:cs="Times New Roman"/>
+          <w:i/>
+          <w:noProof/>
+          <w:sz w:val="24"/>
+          <w:szCs w:val="24"/>
+          <w:lang w:val="en-GB" w:eastAsia="en-ZA"/>
+        </w:rPr>
+        <w:t>2.1.3. Assumptions</w:t>
+      </w:r>
+    </w:p>
+    <w:p>
+      <w:pPr>
+        <w:spacing w:line="240" w:lineRule="auto"/>
+        <w:jc w:val="both"/>
+        <w:rPr>
+          <w:rFonts w:ascii="Times New Roman" w:hAnsi="Times New Roman" w:cs="Times New Roman"/>
+          <w:noProof/>
+          <w:sz w:val="24"/>
+          <w:szCs w:val="24"/>
+          <w:lang w:val="en-GB" w:eastAsia="en-ZA"/>
+        </w:rPr>
+      </w:pPr>
+      <w:r>
+        <w:rPr>
+          <w:rFonts w:ascii="Times New Roman" w:hAnsi="Times New Roman" w:cs="Times New Roman"/>
+          <w:noProof/>
+          <w:sz w:val="24"/>
+          <w:szCs w:val="24"/>
+          <w:lang w:val="en-GB" w:eastAsia="en-ZA"/>
+        </w:rPr>
+        <w:t>Algorithm 1 will use the character ‘o’ to play and algorithm 2 will use the character ‘x’ to play. Algorithm 1 uses ‘O’ to denote king and algorithm 2 uses ‘X’ to denote king. Pieces are not allowed to move beyond board boundaries. Multiple jumps are allowed as long as there is capturing opportunity after a jump. An algorithm can choose one out of multiple capturing opportunities. Assume the ‘.’ characters represent part of the board that playing is not allowed and ‘#’ Characters represent the black part of the board.</w:t>
+      </w:r>
+    </w:p>
+    <w:p>
+      <w:pPr>
+        <w:spacing w:line="240" w:lineRule="auto"/>
+        <w:jc w:val="both"/>
+        <w:rPr>
+          <w:rFonts w:ascii="Times New Roman" w:hAnsi="Times New Roman" w:cs="Times New Roman"/>
+          <w:noProof/>
+          <w:sz w:val="24"/>
+          <w:szCs w:val="24"/>
+          <w:lang w:val="en-GB" w:eastAsia="en-ZA"/>
+        </w:rPr>
+      </w:pPr>
+    </w:p>
+    <w:p>
+      <w:pPr>
+        <w:spacing w:line="240" w:lineRule="auto"/>
+        <w:jc w:val="both"/>
+        <w:rPr>
+          <w:rFonts w:ascii="Times New Roman" w:hAnsi="Times New Roman" w:cs="Times New Roman"/>
+          <w:i/>
           <w:noProof/>
           <w:sz w:val="24"/>
           <w:szCs w:val="24"/>
           <w:u w:val="single"/>
           <w:lang w:val="en-GB" w:eastAsia="en-ZA"/>
         </w:rPr>
-        <w:t xml:space="preserve"> and implementation</w:t>
+      </w:pPr>
+      <w:r>
+        <w:rPr>
+          <w:rFonts w:ascii="Times New Roman" w:hAnsi="Times New Roman" w:cs="Times New Roman"/>
+          <w:i/>
+          <w:noProof/>
+          <w:sz w:val="24"/>
+          <w:szCs w:val="24"/>
+          <w:u w:val="single"/>
+          <w:lang w:val="en-GB" w:eastAsia="en-ZA"/>
+        </w:rPr>
+        <w:t>2.2. Design and Implementation</w:t>
       </w:r>
     </w:p>
     <w:p>
@@ -944,7 +1037,6 @@
           <w:noProof/>
           <w:sz w:val="24"/>
           <w:szCs w:val="24"/>
-          <w:u w:val="single"/>
           <w:lang w:val="en-GB" w:eastAsia="en-ZA"/>
         </w:rPr>
       </w:pPr>
@@ -955,10 +1047,9 @@
           <w:noProof/>
           <w:sz w:val="24"/>
           <w:szCs w:val="24"/>
-          <w:u w:val="single"/>
-          <w:lang w:val="en-GB" w:eastAsia="en-ZA"/>
-        </w:rPr>
-        <w:t>2.1. Specifications</w:t>
+          <w:lang w:val="en-GB" w:eastAsia="en-ZA"/>
+        </w:rPr>
+        <w:t>2.2.1. Board</w:t>
       </w:r>
     </w:p>
     <w:p>
@@ -981,57 +1072,7 @@
           <w:szCs w:val="24"/>
           <w:lang w:val="en-GB" w:eastAsia="en-ZA"/>
         </w:rPr>
-        <w:t xml:space="preserve">This section </w:t>
-      </w:r>
-      <w:r>
-        <w:rPr>
-          <w:rFonts w:ascii="Times New Roman" w:hAnsi="Times New Roman" w:cs="Times New Roman"/>
-          <w:noProof/>
-          <w:sz w:val="24"/>
-          <w:szCs w:val="24"/>
-          <w:lang w:val="en-GB" w:eastAsia="en-ZA"/>
-        </w:rPr>
-        <w:t>outlines</w:t>
-      </w:r>
-      <w:r>
-        <w:rPr>
-          <w:rFonts w:ascii="Times New Roman" w:hAnsi="Times New Roman" w:cs="Times New Roman"/>
-          <w:noProof/>
-          <w:sz w:val="24"/>
-          <w:szCs w:val="24"/>
-          <w:lang w:val="en-GB" w:eastAsia="en-ZA"/>
-        </w:rPr>
-        <w:t xml:space="preserve"> the </w:t>
-      </w:r>
-      <w:r>
-        <w:rPr>
-          <w:rFonts w:ascii="Times New Roman" w:hAnsi="Times New Roman" w:cs="Times New Roman"/>
-          <w:noProof/>
-          <w:sz w:val="24"/>
-          <w:szCs w:val="24"/>
-          <w:lang w:val="en-GB" w:eastAsia="en-ZA"/>
-        </w:rPr>
-        <w:t>project requirements, constraints</w:t>
-      </w:r>
-      <w:r>
-        <w:rPr>
-          <w:rFonts w:ascii="Times New Roman" w:hAnsi="Times New Roman" w:cs="Times New Roman"/>
-          <w:noProof/>
-          <w:sz w:val="24"/>
-          <w:szCs w:val="24"/>
-          <w:lang w:val="en-GB" w:eastAsia="en-ZA"/>
-        </w:rPr>
-        <w:t>, and assumptions</w:t>
-      </w:r>
-      <w:r>
-        <w:rPr>
-          <w:rFonts w:ascii="Times New Roman" w:hAnsi="Times New Roman" w:cs="Times New Roman"/>
-          <w:noProof/>
-          <w:sz w:val="24"/>
-          <w:szCs w:val="24"/>
-          <w:lang w:val="en-GB" w:eastAsia="en-ZA"/>
-        </w:rPr>
-        <w:t>.</w:t>
+        <w:t>The board is designed with a 2-D vector that is inside the main function to allow manipulations by other classes and functions to manipulate it. A vector allows for flexibility in size. The vector is initiated with ‘.’ characters and ‘#’ characters in alternating turns in a class called Board. Figure C1 shows an example output of this, using a board of size 12. Figure 1 below shows the UML diagram for the ‘Board’ class.</w:t>
       </w:r>
     </w:p>
     <w:p>
@@ -1040,799 +1081,6 @@
         <w:jc w:val="both"/>
         <w:rPr>
           <w:rFonts w:ascii="Times New Roman" w:hAnsi="Times New Roman" w:cs="Times New Roman"/>
-          <w:i/>
-          <w:noProof/>
-          <w:sz w:val="24"/>
-          <w:szCs w:val="24"/>
-          <w:lang w:val="en-GB" w:eastAsia="en-ZA"/>
-        </w:rPr>
-      </w:pPr>
-      <w:r>
-        <w:rPr>
-          <w:rFonts w:ascii="Times New Roman" w:hAnsi="Times New Roman" w:cs="Times New Roman"/>
-          <w:i/>
-          <w:noProof/>
-          <w:sz w:val="24"/>
-          <w:szCs w:val="24"/>
-          <w:lang w:val="en-GB" w:eastAsia="en-ZA"/>
-        </w:rPr>
-        <w:t>2.</w:t>
-      </w:r>
-      <w:r>
-        <w:rPr>
-          <w:rFonts w:ascii="Times New Roman" w:hAnsi="Times New Roman" w:cs="Times New Roman"/>
-          <w:i/>
-          <w:noProof/>
-          <w:sz w:val="24"/>
-          <w:szCs w:val="24"/>
-          <w:lang w:val="en-GB" w:eastAsia="en-ZA"/>
-        </w:rPr>
-        <w:t>1</w:t>
-      </w:r>
-      <w:r>
-        <w:rPr>
-          <w:rFonts w:ascii="Times New Roman" w:hAnsi="Times New Roman" w:cs="Times New Roman"/>
-          <w:i/>
-          <w:noProof/>
-          <w:sz w:val="24"/>
-          <w:szCs w:val="24"/>
-          <w:lang w:val="en-GB" w:eastAsia="en-ZA"/>
-        </w:rPr>
-        <w:t>.1. Requirements</w:t>
-      </w:r>
-    </w:p>
-    <w:p>
-      <w:pPr>
-        <w:spacing w:line="240" w:lineRule="auto"/>
-        <w:jc w:val="both"/>
-        <w:rPr>
-          <w:rFonts w:ascii="Times New Roman" w:hAnsi="Times New Roman" w:cs="Times New Roman"/>
-          <w:noProof/>
-          <w:sz w:val="24"/>
-          <w:szCs w:val="24"/>
-          <w:lang w:val="en-GB" w:eastAsia="en-ZA"/>
-        </w:rPr>
-      </w:pPr>
-      <w:r>
-        <w:rPr>
-          <w:rFonts w:ascii="Times New Roman" w:hAnsi="Times New Roman" w:cs="Times New Roman"/>
-          <w:noProof/>
-          <w:sz w:val="24"/>
-          <w:szCs w:val="24"/>
-          <w:lang w:val="en-GB" w:eastAsia="en-ZA"/>
-        </w:rPr>
-        <w:t xml:space="preserve">It is required that two algorithms be implemented, in C++,  to compete against each other for the </w:t>
-      </w:r>
-      <w:r>
-        <w:rPr>
-          <w:rFonts w:ascii="Times New Roman" w:hAnsi="Times New Roman" w:cs="Times New Roman"/>
-          <w:i/>
-          <w:noProof/>
-          <w:sz w:val="24"/>
-          <w:szCs w:val="24"/>
-          <w:lang w:val="en-GB" w:eastAsia="en-ZA"/>
-        </w:rPr>
-        <w:t xml:space="preserve">Suicide checkers </w:t>
-      </w:r>
-      <w:r>
-        <w:rPr>
-          <w:rFonts w:ascii="Times New Roman" w:hAnsi="Times New Roman" w:cs="Times New Roman"/>
-          <w:noProof/>
-          <w:sz w:val="24"/>
-          <w:szCs w:val="24"/>
-          <w:lang w:val="en-GB" w:eastAsia="en-ZA"/>
-        </w:rPr>
-        <w:t xml:space="preserve">game. </w:t>
-      </w:r>
-      <w:r>
-        <w:rPr>
-          <w:rFonts w:ascii="Times New Roman" w:hAnsi="Times New Roman" w:cs="Times New Roman"/>
-          <w:noProof/>
-          <w:sz w:val="24"/>
-          <w:szCs w:val="24"/>
-          <w:lang w:val="en-GB" w:eastAsia="en-ZA"/>
-        </w:rPr>
-        <w:t xml:space="preserve">The game accepts an input file with board sizes and records every move made by each algorithm in an output file. The output file contains the size of the current game in the first line, </w:t>
-      </w:r>
-      <w:r>
-        <w:rPr>
-          <w:rFonts w:ascii="Times New Roman" w:hAnsi="Times New Roman" w:cs="Times New Roman"/>
-          <w:noProof/>
-          <w:sz w:val="24"/>
-          <w:szCs w:val="24"/>
-          <w:lang w:val="en-GB" w:eastAsia="en-ZA"/>
-        </w:rPr>
-        <w:t>the alternating player moves on the following lines, the number of pieces le</w:t>
-      </w:r>
-      <w:r>
-        <w:rPr>
-          <w:rFonts w:ascii="Times New Roman" w:hAnsi="Times New Roman" w:cs="Times New Roman"/>
-          <w:noProof/>
-          <w:sz w:val="24"/>
-          <w:szCs w:val="24"/>
-          <w:lang w:val="en-GB" w:eastAsia="en-ZA"/>
-        </w:rPr>
-        <w:t>ft for each algorithm</w:t>
-      </w:r>
-      <w:r>
-        <w:rPr>
-          <w:rFonts w:ascii="Times New Roman" w:hAnsi="Times New Roman" w:cs="Times New Roman"/>
-          <w:noProof/>
-          <w:sz w:val="24"/>
-          <w:szCs w:val="24"/>
-          <w:lang w:val="en-GB" w:eastAsia="en-ZA"/>
-        </w:rPr>
-        <w:t>, then the winner at the end.</w:t>
-      </w:r>
-      <w:r>
-        <w:rPr>
-          <w:rFonts w:ascii="Times New Roman" w:hAnsi="Times New Roman" w:cs="Times New Roman"/>
-          <w:noProof/>
-          <w:sz w:val="24"/>
-          <w:szCs w:val="24"/>
-          <w:lang w:val="en-GB" w:eastAsia="en-ZA"/>
-        </w:rPr>
-        <w:t xml:space="preserve"> </w:t>
-      </w:r>
-      <w:r>
-        <w:rPr>
-          <w:rFonts w:ascii="Times New Roman" w:hAnsi="Times New Roman" w:cs="Times New Roman"/>
-          <w:noProof/>
-          <w:sz w:val="24"/>
-          <w:szCs w:val="24"/>
-          <w:lang w:val="en-GB" w:eastAsia="en-ZA"/>
-        </w:rPr>
-        <w:t>A suitable time plan for the project must be formulated.</w:t>
-      </w:r>
-    </w:p>
-    <w:p>
-      <w:pPr>
-        <w:spacing w:line="240" w:lineRule="auto"/>
-        <w:jc w:val="both"/>
-        <w:rPr>
-          <w:rFonts w:ascii="Times New Roman" w:hAnsi="Times New Roman" w:cs="Times New Roman"/>
-          <w:i/>
-          <w:noProof/>
-          <w:sz w:val="24"/>
-          <w:szCs w:val="24"/>
-          <w:lang w:val="en-GB" w:eastAsia="en-ZA"/>
-        </w:rPr>
-      </w:pPr>
-      <w:r>
-        <w:rPr>
-          <w:rFonts w:ascii="Times New Roman" w:hAnsi="Times New Roman" w:cs="Times New Roman"/>
-          <w:i/>
-          <w:noProof/>
-          <w:sz w:val="24"/>
-          <w:szCs w:val="24"/>
-          <w:lang w:val="en-GB" w:eastAsia="en-ZA"/>
-        </w:rPr>
-        <w:t>2.</w:t>
-      </w:r>
-      <w:r>
-        <w:rPr>
-          <w:rFonts w:ascii="Times New Roman" w:hAnsi="Times New Roman" w:cs="Times New Roman"/>
-          <w:i/>
-          <w:noProof/>
-          <w:sz w:val="24"/>
-          <w:szCs w:val="24"/>
-          <w:lang w:val="en-GB" w:eastAsia="en-ZA"/>
-        </w:rPr>
-        <w:t>1</w:t>
-      </w:r>
-      <w:r>
-        <w:rPr>
-          <w:rFonts w:ascii="Times New Roman" w:hAnsi="Times New Roman" w:cs="Times New Roman"/>
-          <w:i/>
-          <w:noProof/>
-          <w:sz w:val="24"/>
-          <w:szCs w:val="24"/>
-          <w:lang w:val="en-GB" w:eastAsia="en-ZA"/>
-        </w:rPr>
-        <w:t>.</w:t>
-      </w:r>
-      <w:r>
-        <w:rPr>
-          <w:rFonts w:ascii="Times New Roman" w:hAnsi="Times New Roman" w:cs="Times New Roman"/>
-          <w:i/>
-          <w:noProof/>
-          <w:sz w:val="24"/>
-          <w:szCs w:val="24"/>
-          <w:lang w:val="en-GB" w:eastAsia="en-ZA"/>
-        </w:rPr>
-        <w:t>2</w:t>
-      </w:r>
-      <w:r>
-        <w:rPr>
-          <w:rFonts w:ascii="Times New Roman" w:hAnsi="Times New Roman" w:cs="Times New Roman"/>
-          <w:i/>
-          <w:noProof/>
-          <w:sz w:val="24"/>
-          <w:szCs w:val="24"/>
-          <w:lang w:val="en-GB" w:eastAsia="en-ZA"/>
-        </w:rPr>
-        <w:t>. Constraints</w:t>
-      </w:r>
-    </w:p>
-    <w:p>
-      <w:pPr>
-        <w:spacing w:line="240" w:lineRule="auto"/>
-        <w:jc w:val="both"/>
-        <w:rPr>
-          <w:rFonts w:ascii="Times New Roman" w:hAnsi="Times New Roman" w:cs="Times New Roman"/>
-          <w:noProof/>
-          <w:sz w:val="24"/>
-          <w:szCs w:val="24"/>
-          <w:lang w:val="en-GB" w:eastAsia="en-ZA"/>
-        </w:rPr>
-      </w:pPr>
-      <w:r>
-        <w:rPr>
-          <w:rFonts w:ascii="Times New Roman" w:hAnsi="Times New Roman" w:cs="Times New Roman"/>
-          <w:noProof/>
-          <w:sz w:val="24"/>
-          <w:szCs w:val="24"/>
-          <w:lang w:val="en-GB" w:eastAsia="en-ZA"/>
-        </w:rPr>
-        <w:t xml:space="preserve">The game, together with the algorithms, must be implemented in C++. </w:t>
-      </w:r>
-      <w:r>
-        <w:rPr>
-          <w:rFonts w:ascii="Times New Roman" w:hAnsi="Times New Roman" w:cs="Times New Roman"/>
-          <w:noProof/>
-          <w:sz w:val="24"/>
-          <w:szCs w:val="24"/>
-          <w:lang w:val="en-GB" w:eastAsia="en-ZA"/>
-        </w:rPr>
-        <w:t>The board size must be an even number ranging from 6 to 12. Global variables are not allowed in the code.</w:t>
-      </w:r>
-      <w:r>
-        <w:rPr>
-          <w:rFonts w:ascii="Times New Roman" w:hAnsi="Times New Roman" w:cs="Times New Roman"/>
-          <w:noProof/>
-          <w:sz w:val="24"/>
-          <w:szCs w:val="24"/>
-          <w:lang w:val="en-GB" w:eastAsia="en-ZA"/>
-        </w:rPr>
-        <w:t xml:space="preserve"> The board must use the </w:t>
-      </w:r>
-      <w:r>
-        <w:rPr>
-          <w:rFonts w:ascii="Times New Roman" w:hAnsi="Times New Roman" w:cs="Times New Roman"/>
-          <w:noProof/>
-          <w:sz w:val="24"/>
-          <w:szCs w:val="24"/>
-          <w:lang w:val="en-GB" w:eastAsia="en-ZA"/>
-        </w:rPr>
-        <w:t>labeling</w:t>
-      </w:r>
-      <w:r>
-        <w:rPr>
-          <w:rFonts w:ascii="Times New Roman" w:hAnsi="Times New Roman" w:cs="Times New Roman"/>
-          <w:noProof/>
-          <w:sz w:val="24"/>
-          <w:szCs w:val="24"/>
-          <w:lang w:val="en-GB" w:eastAsia="en-ZA"/>
-        </w:rPr>
-        <w:t xml:space="preserve"> system as per the brief.</w:t>
-      </w:r>
-      <w:r>
-        <w:rPr>
-          <w:rFonts w:ascii="Times New Roman" w:hAnsi="Times New Roman" w:cs="Times New Roman"/>
-          <w:noProof/>
-          <w:sz w:val="24"/>
-          <w:szCs w:val="24"/>
-          <w:lang w:val="en-GB" w:eastAsia="en-ZA"/>
-        </w:rPr>
-        <w:t xml:space="preserve"> </w:t>
-      </w:r>
-      <w:r>
-        <w:rPr>
-          <w:rFonts w:ascii="Times New Roman" w:hAnsi="Times New Roman" w:cs="Times New Roman"/>
-          <w:noProof/>
-          <w:sz w:val="24"/>
-          <w:szCs w:val="24"/>
-          <w:lang w:val="en-GB" w:eastAsia="en-ZA"/>
-        </w:rPr>
-        <w:t>Console output is not allowed</w:t>
-      </w:r>
-      <w:r>
-        <w:rPr>
-          <w:rFonts w:ascii="Times New Roman" w:hAnsi="Times New Roman" w:cs="Times New Roman"/>
-          <w:noProof/>
-          <w:sz w:val="24"/>
-          <w:szCs w:val="24"/>
-          <w:lang w:val="en-GB" w:eastAsia="en-ZA"/>
-        </w:rPr>
-        <w:t>. Pieces</w:t>
-      </w:r>
-      <w:r>
-        <w:rPr>
-          <w:rFonts w:ascii="Times New Roman" w:hAnsi="Times New Roman" w:cs="Times New Roman"/>
-          <w:noProof/>
-          <w:sz w:val="24"/>
-          <w:szCs w:val="24"/>
-          <w:lang w:val="en-GB" w:eastAsia="en-ZA"/>
-        </w:rPr>
-        <w:t xml:space="preserve"> only</w:t>
-      </w:r>
-      <w:r>
-        <w:rPr>
-          <w:rFonts w:ascii="Times New Roman" w:hAnsi="Times New Roman" w:cs="Times New Roman"/>
-          <w:noProof/>
-          <w:sz w:val="24"/>
-          <w:szCs w:val="24"/>
-          <w:lang w:val="en-GB" w:eastAsia="en-ZA"/>
-        </w:rPr>
-        <w:t xml:space="preserve"> move </w:t>
-      </w:r>
-      <w:r>
-        <w:rPr>
-          <w:rFonts w:ascii="Times New Roman" w:hAnsi="Times New Roman" w:cs="Times New Roman"/>
-          <w:noProof/>
-          <w:sz w:val="24"/>
-          <w:szCs w:val="24"/>
-          <w:lang w:val="en-GB" w:eastAsia="en-ZA"/>
-        </w:rPr>
-        <w:t>forward diagonally, towards the opponent</w:t>
-      </w:r>
-      <w:r>
-        <w:rPr>
-          <w:rFonts w:ascii="Times New Roman" w:hAnsi="Times New Roman" w:cs="Times New Roman"/>
-          <w:noProof/>
-          <w:sz w:val="24"/>
-          <w:szCs w:val="24"/>
-          <w:lang w:val="en-GB" w:eastAsia="en-ZA"/>
-        </w:rPr>
-        <w:t xml:space="preserve">. Playing is only allowed </w:t>
-      </w:r>
-      <w:r>
-        <w:rPr>
-          <w:rFonts w:ascii="Times New Roman" w:hAnsi="Times New Roman" w:cs="Times New Roman"/>
-          <w:noProof/>
-          <w:sz w:val="24"/>
-          <w:szCs w:val="24"/>
-          <w:lang w:val="en-GB" w:eastAsia="en-ZA"/>
-        </w:rPr>
-        <w:t>on</w:t>
-      </w:r>
-      <w:r>
-        <w:rPr>
-          <w:rFonts w:ascii="Times New Roman" w:hAnsi="Times New Roman" w:cs="Times New Roman"/>
-          <w:noProof/>
-          <w:sz w:val="24"/>
-          <w:szCs w:val="24"/>
-          <w:lang w:val="en-GB" w:eastAsia="en-ZA"/>
-        </w:rPr>
-        <w:t xml:space="preserve"> the black part of the board.</w:t>
-      </w:r>
-      <w:r>
-        <w:rPr>
-          <w:rFonts w:ascii="Times New Roman" w:hAnsi="Times New Roman" w:cs="Times New Roman"/>
-          <w:noProof/>
-          <w:sz w:val="24"/>
-          <w:szCs w:val="24"/>
-          <w:lang w:val="en-GB" w:eastAsia="en-ZA"/>
-        </w:rPr>
-        <w:t xml:space="preserve"> </w:t>
-      </w:r>
-      <w:r>
-        <w:rPr>
-          <w:rFonts w:ascii="Times New Roman" w:hAnsi="Times New Roman" w:cs="Times New Roman"/>
-          <w:noProof/>
-          <w:sz w:val="24"/>
-          <w:szCs w:val="24"/>
-          <w:lang w:val="en-GB" w:eastAsia="en-ZA"/>
-        </w:rPr>
-        <w:t xml:space="preserve">The </w:t>
-      </w:r>
-      <w:r>
-        <w:rPr>
-          <w:rFonts w:ascii="Times New Roman" w:hAnsi="Times New Roman" w:cs="Times New Roman"/>
-          <w:noProof/>
-          <w:sz w:val="24"/>
-          <w:szCs w:val="24"/>
-          <w:lang w:val="en-GB" w:eastAsia="en-ZA"/>
-        </w:rPr>
-        <w:t xml:space="preserve">king </w:t>
-      </w:r>
-      <w:r>
-        <w:rPr>
-          <w:rFonts w:ascii="Times New Roman" w:hAnsi="Times New Roman" w:cs="Times New Roman"/>
-          <w:noProof/>
-          <w:sz w:val="24"/>
-          <w:szCs w:val="24"/>
-          <w:lang w:val="en-GB" w:eastAsia="en-ZA"/>
-        </w:rPr>
-        <w:t xml:space="preserve">feature is allowed when one player gets to the end of the opponent’s side and can move both forward and backward diagonally. </w:t>
-      </w:r>
-      <w:r>
-        <w:rPr>
-          <w:rFonts w:ascii="Times New Roman" w:hAnsi="Times New Roman" w:cs="Times New Roman"/>
-          <w:noProof/>
-          <w:sz w:val="24"/>
-          <w:szCs w:val="24"/>
-          <w:lang w:val="en-GB" w:eastAsia="en-ZA"/>
-        </w:rPr>
-        <w:t xml:space="preserve">A piece making a capturing move jumps the </w:t>
-      </w:r>
-      <w:r>
-        <w:rPr>
-          <w:rFonts w:ascii="Times New Roman" w:hAnsi="Times New Roman" w:cs="Times New Roman"/>
-          <w:noProof/>
-          <w:sz w:val="24"/>
-          <w:szCs w:val="24"/>
-          <w:lang w:val="en-GB" w:eastAsia="en-ZA"/>
-        </w:rPr>
-        <w:t>opponent’s</w:t>
-      </w:r>
-      <w:r>
-        <w:rPr>
-          <w:rFonts w:ascii="Times New Roman" w:hAnsi="Times New Roman" w:cs="Times New Roman"/>
-          <w:noProof/>
-          <w:sz w:val="24"/>
-          <w:szCs w:val="24"/>
-          <w:lang w:val="en-GB" w:eastAsia="en-ZA"/>
-        </w:rPr>
-        <w:t xml:space="preserve"> piece and lands on the </w:t>
-      </w:r>
-      <w:r>
-        <w:rPr>
-          <w:rFonts w:ascii="Times New Roman" w:hAnsi="Times New Roman" w:cs="Times New Roman"/>
-          <w:noProof/>
-          <w:sz w:val="24"/>
-          <w:szCs w:val="24"/>
-          <w:lang w:val="en-GB" w:eastAsia="en-ZA"/>
-        </w:rPr>
-        <w:t>following</w:t>
-      </w:r>
-      <w:r>
-        <w:rPr>
-          <w:rFonts w:ascii="Times New Roman" w:hAnsi="Times New Roman" w:cs="Times New Roman"/>
-          <w:noProof/>
-          <w:sz w:val="24"/>
-          <w:szCs w:val="24"/>
-          <w:lang w:val="en-GB" w:eastAsia="en-ZA"/>
-        </w:rPr>
-        <w:t>,</w:t>
-      </w:r>
-      <w:r>
-        <w:rPr>
-          <w:rFonts w:ascii="Times New Roman" w:hAnsi="Times New Roman" w:cs="Times New Roman"/>
-          <w:noProof/>
-          <w:sz w:val="24"/>
-          <w:szCs w:val="24"/>
-          <w:lang w:val="en-GB" w:eastAsia="en-ZA"/>
-        </w:rPr>
-        <w:t xml:space="preserve"> empty, </w:t>
-      </w:r>
-      <w:r>
-        <w:rPr>
-          <w:rFonts w:ascii="Times New Roman" w:hAnsi="Times New Roman" w:cs="Times New Roman"/>
-          <w:noProof/>
-          <w:sz w:val="24"/>
-          <w:szCs w:val="24"/>
-          <w:lang w:val="en-GB" w:eastAsia="en-ZA"/>
-        </w:rPr>
-        <w:t>diagonal position</w:t>
-      </w:r>
-      <w:r>
-        <w:rPr>
-          <w:rFonts w:ascii="Times New Roman" w:hAnsi="Times New Roman" w:cs="Times New Roman"/>
-          <w:noProof/>
-          <w:sz w:val="24"/>
-          <w:szCs w:val="24"/>
-          <w:lang w:val="en-GB" w:eastAsia="en-ZA"/>
-        </w:rPr>
-        <w:t xml:space="preserve">. A piece is only allowed one move up if </w:t>
-      </w:r>
-      <w:r>
-        <w:rPr>
-          <w:rFonts w:ascii="Times New Roman" w:hAnsi="Times New Roman" w:cs="Times New Roman"/>
-          <w:noProof/>
-          <w:sz w:val="24"/>
-          <w:szCs w:val="24"/>
-          <w:lang w:val="en-GB" w:eastAsia="en-ZA"/>
-        </w:rPr>
-        <w:t xml:space="preserve">it is not capturing anything. </w:t>
-      </w:r>
-      <w:r>
-        <w:rPr>
-          <w:rFonts w:ascii="Times New Roman" w:hAnsi="Times New Roman" w:cs="Times New Roman"/>
-          <w:noProof/>
-          <w:sz w:val="24"/>
-          <w:szCs w:val="24"/>
-          <w:lang w:val="en-GB" w:eastAsia="en-ZA"/>
-        </w:rPr>
-        <w:t>A piece must be removed from the board after it has been captured.</w:t>
-      </w:r>
-      <w:r>
-        <w:rPr>
-          <w:rFonts w:ascii="Times New Roman" w:hAnsi="Times New Roman" w:cs="Times New Roman"/>
-          <w:noProof/>
-          <w:sz w:val="24"/>
-          <w:szCs w:val="24"/>
-          <w:lang w:val="en-GB" w:eastAsia="en-ZA"/>
-        </w:rPr>
-        <w:t xml:space="preserve"> A capturing move is compulsory, an algorithm must capture whenever there is capturing opportunity.</w:t>
-      </w:r>
-    </w:p>
-    <w:p>
-      <w:pPr>
-        <w:spacing w:line="240" w:lineRule="auto"/>
-        <w:jc w:val="both"/>
-        <w:rPr>
-          <w:rFonts w:ascii="Times New Roman" w:hAnsi="Times New Roman" w:cs="Times New Roman"/>
-          <w:i/>
-          <w:noProof/>
-          <w:sz w:val="24"/>
-          <w:szCs w:val="24"/>
-          <w:lang w:val="en-GB" w:eastAsia="en-ZA"/>
-        </w:rPr>
-      </w:pPr>
-      <w:r>
-        <w:rPr>
-          <w:rFonts w:ascii="Times New Roman" w:hAnsi="Times New Roman" w:cs="Times New Roman"/>
-          <w:i/>
-          <w:noProof/>
-          <w:sz w:val="24"/>
-          <w:szCs w:val="24"/>
-          <w:lang w:val="en-GB" w:eastAsia="en-ZA"/>
-        </w:rPr>
-        <w:t>2.</w:t>
-      </w:r>
-      <w:r>
-        <w:rPr>
-          <w:rFonts w:ascii="Times New Roman" w:hAnsi="Times New Roman" w:cs="Times New Roman"/>
-          <w:i/>
-          <w:noProof/>
-          <w:sz w:val="24"/>
-          <w:szCs w:val="24"/>
-          <w:lang w:val="en-GB" w:eastAsia="en-ZA"/>
-        </w:rPr>
-        <w:t>1</w:t>
-      </w:r>
-      <w:r>
-        <w:rPr>
-          <w:rFonts w:ascii="Times New Roman" w:hAnsi="Times New Roman" w:cs="Times New Roman"/>
-          <w:i/>
-          <w:noProof/>
-          <w:sz w:val="24"/>
-          <w:szCs w:val="24"/>
-          <w:lang w:val="en-GB" w:eastAsia="en-ZA"/>
-        </w:rPr>
-        <w:t>.3. Assumptions</w:t>
-      </w:r>
-    </w:p>
-    <w:p>
-      <w:pPr>
-        <w:spacing w:line="240" w:lineRule="auto"/>
-        <w:jc w:val="both"/>
-        <w:rPr>
-          <w:rFonts w:ascii="Times New Roman" w:hAnsi="Times New Roman" w:cs="Times New Roman"/>
-          <w:noProof/>
-          <w:sz w:val="24"/>
-          <w:szCs w:val="24"/>
-          <w:lang w:val="en-GB" w:eastAsia="en-ZA"/>
-        </w:rPr>
-      </w:pPr>
-      <w:r>
-        <w:rPr>
-          <w:rFonts w:ascii="Times New Roman" w:hAnsi="Times New Roman" w:cs="Times New Roman"/>
-          <w:noProof/>
-          <w:sz w:val="24"/>
-          <w:szCs w:val="24"/>
-          <w:lang w:val="en-GB" w:eastAsia="en-ZA"/>
-        </w:rPr>
-        <w:t>Algorithm 1 will use the character ‘o’ to play and algorithm 2 will use the character ‘x’ to play. Algorithm 1 uses ‘O’ to denote king and algorithm 2 uses ‘X’ to denote king. Pieces are not allowed to move beyond board boundaries. Multiple jumps are allowed as long as there is capturing opportunity after a jump. An algorithm can choose one out of multiple capturing opportunities.</w:t>
-      </w:r>
-      <w:r>
-        <w:rPr>
-          <w:rFonts w:ascii="Times New Roman" w:hAnsi="Times New Roman" w:cs="Times New Roman"/>
-          <w:noProof/>
-          <w:sz w:val="24"/>
-          <w:szCs w:val="24"/>
-          <w:lang w:val="en-GB" w:eastAsia="en-ZA"/>
-        </w:rPr>
-        <w:t xml:space="preserve"> Assume the ‘.</w:t>
-      </w:r>
-      <w:r>
-        <w:rPr>
-          <w:rFonts w:ascii="Times New Roman" w:hAnsi="Times New Roman" w:cs="Times New Roman"/>
-          <w:noProof/>
-          <w:sz w:val="24"/>
-          <w:szCs w:val="24"/>
-          <w:lang w:val="en-GB" w:eastAsia="en-ZA"/>
-        </w:rPr>
-        <w:t>’ characters represent part of the board th</w:t>
-      </w:r>
-      <w:r>
-        <w:rPr>
-          <w:rFonts w:ascii="Times New Roman" w:hAnsi="Times New Roman" w:cs="Times New Roman"/>
-          <w:noProof/>
-          <w:sz w:val="24"/>
-          <w:szCs w:val="24"/>
-          <w:lang w:val="en-GB" w:eastAsia="en-ZA"/>
-        </w:rPr>
-        <w:t>at playing is not allowed and ‘#</w:t>
-      </w:r>
-      <w:r>
-        <w:rPr>
-          <w:rFonts w:ascii="Times New Roman" w:hAnsi="Times New Roman" w:cs="Times New Roman"/>
-          <w:noProof/>
-          <w:sz w:val="24"/>
-          <w:szCs w:val="24"/>
-          <w:lang w:val="en-GB" w:eastAsia="en-ZA"/>
-        </w:rPr>
-        <w:t>’ Characters represent the black part of the board.</w:t>
-      </w:r>
-    </w:p>
-    <w:p>
-      <w:pPr>
-        <w:spacing w:line="240" w:lineRule="auto"/>
-        <w:jc w:val="both"/>
-        <w:rPr>
-          <w:rFonts w:ascii="Times New Roman" w:hAnsi="Times New Roman" w:cs="Times New Roman"/>
-          <w:noProof/>
-          <w:sz w:val="24"/>
-          <w:szCs w:val="24"/>
-          <w:lang w:val="en-GB" w:eastAsia="en-ZA"/>
-        </w:rPr>
-      </w:pPr>
-    </w:p>
-    <w:p>
-      <w:pPr>
-        <w:spacing w:line="240" w:lineRule="auto"/>
-        <w:jc w:val="both"/>
-        <w:rPr>
-          <w:rFonts w:ascii="Times New Roman" w:hAnsi="Times New Roman" w:cs="Times New Roman"/>
-          <w:i/>
-          <w:noProof/>
-          <w:sz w:val="24"/>
-          <w:szCs w:val="24"/>
-          <w:u w:val="single"/>
-          <w:lang w:val="en-GB" w:eastAsia="en-ZA"/>
-        </w:rPr>
-      </w:pPr>
-      <w:r>
-        <w:rPr>
-          <w:rFonts w:ascii="Times New Roman" w:hAnsi="Times New Roman" w:cs="Times New Roman"/>
-          <w:i/>
-          <w:noProof/>
-          <w:sz w:val="24"/>
-          <w:szCs w:val="24"/>
-          <w:u w:val="single"/>
-          <w:lang w:val="en-GB" w:eastAsia="en-ZA"/>
-        </w:rPr>
-        <w:t>2.2. Design</w:t>
-      </w:r>
-      <w:r>
-        <w:rPr>
-          <w:rFonts w:ascii="Times New Roman" w:hAnsi="Times New Roman" w:cs="Times New Roman"/>
-          <w:i/>
-          <w:noProof/>
-          <w:sz w:val="24"/>
-          <w:szCs w:val="24"/>
-          <w:u w:val="single"/>
-          <w:lang w:val="en-GB" w:eastAsia="en-ZA"/>
-        </w:rPr>
-        <w:t xml:space="preserve"> and Implementation</w:t>
-      </w:r>
-    </w:p>
-    <w:p>
-      <w:pPr>
-        <w:spacing w:line="240" w:lineRule="auto"/>
-        <w:jc w:val="both"/>
-        <w:rPr>
-          <w:rFonts w:ascii="Times New Roman" w:hAnsi="Times New Roman" w:cs="Times New Roman"/>
-          <w:i/>
-          <w:noProof/>
-          <w:sz w:val="24"/>
-          <w:szCs w:val="24"/>
-          <w:lang w:val="en-GB" w:eastAsia="en-ZA"/>
-        </w:rPr>
-      </w:pPr>
-      <w:r>
-        <w:rPr>
-          <w:rFonts w:ascii="Times New Roman" w:hAnsi="Times New Roman" w:cs="Times New Roman"/>
-          <w:i/>
-          <w:noProof/>
-          <w:sz w:val="24"/>
-          <w:szCs w:val="24"/>
-          <w:lang w:val="en-GB" w:eastAsia="en-ZA"/>
-        </w:rPr>
-        <w:t>2.2.1. Board</w:t>
-      </w:r>
-    </w:p>
-    <w:p>
-      <w:pPr>
-        <w:spacing w:line="240" w:lineRule="auto"/>
-        <w:jc w:val="both"/>
-        <w:rPr>
-          <w:rFonts w:ascii="Times New Roman" w:hAnsi="Times New Roman" w:cs="Times New Roman"/>
-          <w:noProof/>
-          <w:sz w:val="24"/>
-          <w:szCs w:val="24"/>
-          <w:lang w:val="en-GB" w:eastAsia="en-ZA"/>
-        </w:rPr>
-      </w:pPr>
-      <w:r>
-        <w:rPr>
-          <w:rFonts w:ascii="Times New Roman" w:hAnsi="Times New Roman" w:cs="Times New Roman"/>
-          <w:noProof/>
-          <w:sz w:val="24"/>
-          <w:szCs w:val="24"/>
-          <w:lang w:val="en-GB" w:eastAsia="en-ZA"/>
-        </w:rPr>
-        <w:t>The board</w:t>
-      </w:r>
-      <w:r>
-        <w:rPr>
-          <w:rFonts w:ascii="Times New Roman" w:hAnsi="Times New Roman" w:cs="Times New Roman"/>
-          <w:noProof/>
-          <w:sz w:val="24"/>
-          <w:szCs w:val="24"/>
-          <w:lang w:val="en-GB" w:eastAsia="en-ZA"/>
-        </w:rPr>
-        <w:t xml:space="preserve"> is designed with a 2-D vector because a vector allows for flexibility in size. </w:t>
-      </w:r>
-      <w:r>
-        <w:rPr>
-          <w:rFonts w:ascii="Times New Roman" w:hAnsi="Times New Roman" w:cs="Times New Roman"/>
-          <w:noProof/>
-          <w:sz w:val="24"/>
-          <w:szCs w:val="24"/>
-          <w:lang w:val="en-GB" w:eastAsia="en-ZA"/>
-        </w:rPr>
-        <w:t xml:space="preserve">The vector is initiated with </w:t>
-      </w:r>
-      <w:r>
-        <w:rPr>
-          <w:rFonts w:ascii="Times New Roman" w:hAnsi="Times New Roman" w:cs="Times New Roman"/>
-          <w:noProof/>
-          <w:sz w:val="24"/>
-          <w:szCs w:val="24"/>
-          <w:lang w:val="en-GB" w:eastAsia="en-ZA"/>
-        </w:rPr>
-        <w:t xml:space="preserve">‘.’ characters and ‘#’ characters in alternating turns. Figure </w:t>
-      </w:r>
-      <w:r>
-        <w:rPr>
-          <w:rFonts w:ascii="Times New Roman" w:hAnsi="Times New Roman" w:cs="Times New Roman"/>
-          <w:noProof/>
-          <w:sz w:val="24"/>
-          <w:szCs w:val="24"/>
-          <w:lang w:val="en-GB" w:eastAsia="en-ZA"/>
-        </w:rPr>
-        <w:t xml:space="preserve">C1 </w:t>
-      </w:r>
-      <w:r>
-        <w:rPr>
-          <w:rFonts w:ascii="Times New Roman" w:hAnsi="Times New Roman" w:cs="Times New Roman"/>
-          <w:noProof/>
-          <w:sz w:val="24"/>
-          <w:szCs w:val="24"/>
-          <w:lang w:val="en-GB" w:eastAsia="en-ZA"/>
-        </w:rPr>
-        <w:t>shows an example output of this, using a board of size 12.</w:t>
-      </w:r>
-      <w:r>
-        <w:rPr>
-          <w:rFonts w:ascii="Times New Roman" w:hAnsi="Times New Roman" w:cs="Times New Roman"/>
-          <w:noProof/>
-          <w:sz w:val="24"/>
-          <w:szCs w:val="24"/>
-          <w:lang w:val="en-GB" w:eastAsia="en-ZA"/>
-        </w:rPr>
-        <w:t xml:space="preserve"> Figure 1 below shows the UML diagram for the Board class.</w:t>
-      </w:r>
-    </w:p>
-    <w:p>
-      <w:pPr>
-        <w:spacing w:line="240" w:lineRule="auto"/>
-        <w:jc w:val="both"/>
-        <w:rPr>
-          <w:rFonts w:ascii="Times New Roman" w:hAnsi="Times New Roman" w:cs="Times New Roman"/>
           <w:noProof/>
           <w:sz w:val="24"/>
           <w:szCs w:val="24"/>
@@ -1848,10 +1096,10 @@
           <w:lang w:eastAsia="en-ZA"/>
         </w:rPr>
         <w:drawing>
-          <wp:inline distT="0" distB="0" distL="0" distR="0" wp14:anchorId="5C479D62" wp14:editId="7BA3ABFF">
+          <wp:inline distT="0" distB="0" distL="0" distR="0" wp14:anchorId="38902176" wp14:editId="68AF3135">
             <wp:extent cx="1914525" cy="1114425"/>
             <wp:effectExtent l="0" t="0" r="9525" b="9525"/>
-            <wp:docPr id="2" name="Picture 2"/>
+            <wp:docPr id="4" name="Picture 4"/>
             <wp:cNvGraphicFramePr>
               <a:graphicFrameLocks xmlns:a="http://schemas.openxmlformats.org/drawingml/2006/main" noChangeAspect="1"/>
             </wp:cNvGraphicFramePr>
@@ -1859,8 +1107,10 @@
               <a:graphicData uri="http://schemas.openxmlformats.org/drawingml/2006/picture">
                 <pic:pic xmlns:pic="http://schemas.openxmlformats.org/drawingml/2006/picture">
                   <pic:nvPicPr>
-                    <pic:cNvPr id="2" name="Fig1.png"/>
-                    <pic:cNvPicPr/>
+                    <pic:cNvPr id="0" name="Picture 2"/>
+                    <pic:cNvPicPr>
+                      <a:picLocks noChangeAspect="1" noChangeArrowheads="1"/>
+                    </pic:cNvPicPr>
                   </pic:nvPicPr>
                   <pic:blipFill>
                     <a:blip r:embed="rId12">
@@ -1870,11 +1120,12 @@
                         </a:ext>
                       </a:extLst>
                     </a:blip>
+                    <a:srcRect/>
                     <a:stretch>
                       <a:fillRect/>
                     </a:stretch>
                   </pic:blipFill>
-                  <pic:spPr>
+                  <pic:spPr bwMode="auto">
                     <a:xfrm>
                       <a:off x="0" y="0"/>
                       <a:ext cx="1914525" cy="1114425"/>
@@ -1882,6 +1133,10 @@
                     <a:prstGeom prst="rect">
                       <a:avLst/>
                     </a:prstGeom>
+                    <a:noFill/>
+                    <a:ln>
+                      <a:noFill/>
+                    </a:ln>
                   </pic:spPr>
                 </pic:pic>
               </a:graphicData>
@@ -1910,6 +1165,7 @@
           <w:szCs w:val="24"/>
           <w:lang w:val="en-GB" w:eastAsia="en-ZA"/>
         </w:rPr>
+        <w:lastRenderedPageBreak/>
         <w:t>Figure 1: Board class UML diagram.</w:t>
       </w:r>
     </w:p>
@@ -1933,28 +1189,7 @@
           <w:szCs w:val="24"/>
           <w:lang w:val="en-GB" w:eastAsia="en-ZA"/>
         </w:rPr>
-        <w:lastRenderedPageBreak/>
-        <w:t xml:space="preserve">The board is </w:t>
-      </w:r>
-      <w:r>
-        <w:rPr>
-          <w:rFonts w:ascii="Times New Roman" w:hAnsi="Times New Roman" w:cs="Times New Roman"/>
-          <w:noProof/>
-          <w:sz w:val="24"/>
-          <w:szCs w:val="24"/>
-          <w:lang w:val="en-GB" w:eastAsia="en-ZA"/>
-        </w:rPr>
-        <w:t>initialized</w:t>
-      </w:r>
-      <w:r>
-        <w:rPr>
-          <w:rFonts w:ascii="Times New Roman" w:hAnsi="Times New Roman" w:cs="Times New Roman"/>
-          <w:noProof/>
-          <w:sz w:val="24"/>
-          <w:szCs w:val="24"/>
-          <w:lang w:val="en-GB" w:eastAsia="en-ZA"/>
-        </w:rPr>
-        <w:t xml:space="preserve"> as per discussed above. A constructor is used to validate and set the board size, making sure it is even and ranges from 6 to 12.</w:t>
+        <w:t>The ‘Board’ class is used to size, initiate and set rules for the game. A constructor is used to validate and set the board size, making sure it is even and ranges from 6 to 12. The ‘initiate_board ()’ function fills the board with the characters as per discussed above.</w:t>
       </w:r>
     </w:p>
     <w:p>
@@ -1975,7 +1210,7 @@
         <w:pStyle w:val="ListParagraph"/>
         <w:numPr>
           <w:ilvl w:val="0"/>
-          <w:numId w:val="5"/>
+          <w:numId w:val="10"/>
         </w:numPr>
         <w:spacing w:line="240" w:lineRule="auto"/>
         <w:jc w:val="both"/>
@@ -2004,7 +1239,7 @@
         <w:pStyle w:val="ListParagraph"/>
         <w:numPr>
           <w:ilvl w:val="0"/>
-          <w:numId w:val="5"/>
+          <w:numId w:val="10"/>
         </w:numPr>
         <w:spacing w:line="240" w:lineRule="auto"/>
         <w:jc w:val="both"/>
@@ -2033,7 +1268,7 @@
         <w:pStyle w:val="ListParagraph"/>
         <w:numPr>
           <w:ilvl w:val="0"/>
-          <w:numId w:val="5"/>
+          <w:numId w:val="10"/>
         </w:numPr>
         <w:spacing w:line="240" w:lineRule="auto"/>
         <w:jc w:val="both"/>
@@ -2062,7 +1297,7 @@
         <w:pStyle w:val="ListParagraph"/>
         <w:numPr>
           <w:ilvl w:val="0"/>
-          <w:numId w:val="5"/>
+          <w:numId w:val="10"/>
         </w:numPr>
         <w:spacing w:line="240" w:lineRule="auto"/>
         <w:jc w:val="both"/>
@@ -2263,18 +1498,7 @@
           <w:szCs w:val="24"/>
           <w:lang w:val="en-GB" w:eastAsia="en-ZA"/>
         </w:rPr>
-        <w:t xml:space="preserve">APPENDIX </w:t>
-      </w:r>
-      <w:r>
-        <w:rPr>
-          <w:rFonts w:ascii="Times New Roman" w:hAnsi="Times New Roman" w:cs="Times New Roman"/>
-          <w:b/>
-          <w:noProof/>
-          <w:sz w:val="24"/>
-          <w:szCs w:val="24"/>
-          <w:lang w:val="en-GB" w:eastAsia="en-ZA"/>
-        </w:rPr>
-        <w:t>A: Project time management</w:t>
+        <w:t>APPENDIX A: Project time management</w:t>
       </w:r>
     </w:p>
     <w:p>
@@ -2362,10 +1586,10 @@
           <w:lang w:eastAsia="en-ZA"/>
         </w:rPr>
         <w:drawing>
-          <wp:inline distT="0" distB="0" distL="0" distR="0" wp14:anchorId="3D3DFBD7" wp14:editId="4A7D56AA">
+          <wp:inline distT="0" distB="0" distL="0" distR="0" wp14:anchorId="0C607A9F" wp14:editId="1EA74D35">
             <wp:extent cx="3038475" cy="2371725"/>
             <wp:effectExtent l="0" t="0" r="9525" b="9525"/>
-            <wp:docPr id="1" name="Picture 1"/>
+            <wp:docPr id="3" name="Picture 3"/>
             <wp:cNvGraphicFramePr>
               <a:graphicFrameLocks xmlns:a="http://schemas.openxmlformats.org/drawingml/2006/main" noChangeAspect="1"/>
             </wp:cNvGraphicFramePr>
@@ -2373,8 +1597,10 @@
               <a:graphicData uri="http://schemas.openxmlformats.org/drawingml/2006/picture">
                 <pic:pic xmlns:pic="http://schemas.openxmlformats.org/drawingml/2006/picture">
                   <pic:nvPicPr>
-                    <pic:cNvPr id="1" name="C1.PNG"/>
-                    <pic:cNvPicPr/>
+                    <pic:cNvPr id="0" name="Picture 1"/>
+                    <pic:cNvPicPr>
+                      <a:picLocks noChangeAspect="1" noChangeArrowheads="1"/>
+                    </pic:cNvPicPr>
                   </pic:nvPicPr>
                   <pic:blipFill>
                     <a:blip r:embed="rId13">
@@ -2384,18 +1610,23 @@
                         </a:ext>
                       </a:extLst>
                     </a:blip>
+                    <a:srcRect/>
                     <a:stretch>
                       <a:fillRect/>
                     </a:stretch>
                   </pic:blipFill>
-                  <pic:spPr>
+                  <pic:spPr bwMode="auto">
                     <a:xfrm>
                       <a:off x="0" y="0"/>
-                      <a:ext cx="3038900" cy="2372057"/>
+                      <a:ext cx="3038475" cy="2371725"/>
                     </a:xfrm>
                     <a:prstGeom prst="rect">
                       <a:avLst/>
                     </a:prstGeom>
+                    <a:noFill/>
+                    <a:ln>
+                      <a:noFill/>
+                    </a:ln>
                   </pic:spPr>
                 </pic:pic>
               </a:graphicData>
@@ -2424,20 +1655,12 @@
           <w:szCs w:val="24"/>
           <w:lang w:val="en-GB" w:eastAsia="en-ZA"/>
         </w:rPr>
-        <w:t>Figure C1</w:t>
-      </w:r>
+        <w:t>Figure C1 : 12x12 board in console</w:t>
+      </w:r>
+    </w:p>
+    <w:p>
       <w:bookmarkStart w:id="0" w:name="_GoBack"/>
       <w:bookmarkEnd w:id="0"/>
-      <w:r>
-        <w:rPr>
-          <w:rFonts w:ascii="Times New Roman" w:hAnsi="Times New Roman" w:cs="Times New Roman"/>
-          <w:noProof/>
-          <w:sz w:val="24"/>
-          <w:szCs w:val="24"/>
-          <w:lang w:val="en-GB" w:eastAsia="en-ZA"/>
-        </w:rPr>
-        <w:t>: 12x12 board in console</w:t>
-      </w:r>
     </w:p>
     <w:sectPr>
       <w:footerReference w:type="default" r:id="rId14"/>
@@ -2511,7 +1734,7 @@
           <w:rPr>
             <w:noProof/>
           </w:rPr>
-          <w:t>1</w:t>
+          <w:t>2</w:t>
         </w:r>
         <w:r>
           <w:rPr>
@@ -3563,6 +2786,36 @@
   </w:num>
   <w:num w:numId="9">
     <w:abstractNumId w:val="4"/>
+  </w:num>
+  <w:num w:numId="10">
+    <w:abstractNumId w:val="8"/>
+    <w:lvlOverride w:ilvl="0">
+      <w:startOverride w:val="1"/>
+    </w:lvlOverride>
+    <w:lvlOverride w:ilvl="1">
+      <w:startOverride w:val="4"/>
+    </w:lvlOverride>
+    <w:lvlOverride w:ilvl="2">
+      <w:startOverride w:val="1"/>
+    </w:lvlOverride>
+    <w:lvlOverride w:ilvl="3">
+      <w:startOverride w:val="1"/>
+    </w:lvlOverride>
+    <w:lvlOverride w:ilvl="4">
+      <w:startOverride w:val="1"/>
+    </w:lvlOverride>
+    <w:lvlOverride w:ilvl="5">
+      <w:startOverride w:val="1"/>
+    </w:lvlOverride>
+    <w:lvlOverride w:ilvl="6">
+      <w:startOverride w:val="1"/>
+    </w:lvlOverride>
+    <w:lvlOverride w:ilvl="7">
+      <w:startOverride w:val="1"/>
+    </w:lvlOverride>
+    <w:lvlOverride w:ilvl="8">
+      <w:startOverride w:val="1"/>
+    </w:lvlOverride>
   </w:num>
 </w:numbering>
 </file>
@@ -3960,7 +3213,10 @@
   <w:style w:type="paragraph" w:default="1" w:styleId="Normal">
     <w:name w:val="Normal"/>
     <w:qFormat/>
-    <w:rsid w:val="008403AC"/>
+    <w:rsid w:val="002511CF"/>
+    <w:pPr>
+      <w:spacing w:line="256" w:lineRule="auto"/>
+    </w:pPr>
   </w:style>
   <w:style w:type="character" w:default="1" w:styleId="DefaultParagraphFont">
     <w:name w:val="Default Paragraph Font"/>
@@ -4363,6 +3619,12 @@
 </file>
 
 <file path=customXml/item1.xml><?xml version="1.0" encoding="utf-8"?>
+<p:properties xmlns:p="http://schemas.microsoft.com/office/2006/metadata/properties" xmlns:xsi="http://www.w3.org/2001/XMLSchema-instance" xmlns:pc="http://schemas.microsoft.com/office/infopath/2007/PartnerControls">
+  <documentManagement/>
+</p:properties>
+</file>
+
+<file path=customXml/item2.xml><?xml version="1.0" encoding="utf-8"?>
 <ct:contentTypeSchema xmlns:ct="http://schemas.microsoft.com/office/2006/metadata/contentType" xmlns:ma="http://schemas.microsoft.com/office/2006/metadata/properties/metaAttributes" ct:_="" ma:_="" ma:contentTypeName="Document" ma:contentTypeID="0x010100B6B595C407819E4E93C4115539AA5EDD" ma:contentTypeVersion="10" ma:contentTypeDescription="Create a new document." ma:contentTypeScope="" ma:versionID="6920e970bd4ae27c5cff8a79dd18268c">
   <xsd:schema xmlns:xsd="http://www.w3.org/2001/XMLSchema" xmlns:xs="http://www.w3.org/2001/XMLSchema" xmlns:p="http://schemas.microsoft.com/office/2006/metadata/properties" xmlns:ns3="ce234da3-3608-41a6-a9f8-4a9cb535adc1" xmlns:ns4="6423bd75-5ad7-44e9-8548-dca25560dbad" targetNamespace="http://schemas.microsoft.com/office/2006/metadata/properties" ma:root="true" ma:fieldsID="f092e57a95f8083a280c06e31b41467d" ns3:_="" ns4:_="">
     <xsd:import namespace="ce234da3-3608-41a6-a9f8-4a9cb535adc1"/>
@@ -4565,12 +3827,6 @@
 </ct:contentTypeSchema>
 </file>
 
-<file path=customXml/item2.xml><?xml version="1.0" encoding="utf-8"?>
-<p:properties xmlns:p="http://schemas.microsoft.com/office/2006/metadata/properties" xmlns:xsi="http://www.w3.org/2001/XMLSchema-instance" xmlns:pc="http://schemas.microsoft.com/office/infopath/2007/PartnerControls">
-  <documentManagement/>
-</p:properties>
-</file>
-
 <file path=customXml/item3.xml><?xml version="1.0" encoding="utf-8"?>
 <?mso-contentType ?>
 <FormTemplates xmlns="http://schemas.microsoft.com/sharepoint/v3/contenttype/forms">
@@ -4585,6 +3841,15 @@
 </file>
 
 <file path=customXml/itemProps1.xml><?xml version="1.0" encoding="utf-8"?>
+<ds:datastoreItem xmlns:ds="http://schemas.openxmlformats.org/officeDocument/2006/customXml" ds:itemID="{F187DA70-00B8-4FC3-AE70-55012B8ED2D6}">
+  <ds:schemaRefs>
+    <ds:schemaRef ds:uri="http://schemas.microsoft.com/office/2006/metadata/properties"/>
+    <ds:schemaRef ds:uri="http://schemas.microsoft.com/office/infopath/2007/PartnerControls"/>
+  </ds:schemaRefs>
+</ds:datastoreItem>
+</file>
+
+<file path=customXml/itemProps2.xml><?xml version="1.0" encoding="utf-8"?>
 <ds:datastoreItem xmlns:ds="http://schemas.openxmlformats.org/officeDocument/2006/customXml" ds:itemID="{BF2DCE03-3907-4015-9447-635A7FCB6AA3}">
   <ds:schemaRefs>
     <ds:schemaRef ds:uri="http://schemas.microsoft.com/office/2006/metadata/contentType"/>
@@ -4603,15 +3868,6 @@
 </ds:datastoreItem>
 </file>
 
-<file path=customXml/itemProps2.xml><?xml version="1.0" encoding="utf-8"?>
-<ds:datastoreItem xmlns:ds="http://schemas.openxmlformats.org/officeDocument/2006/customXml" ds:itemID="{F187DA70-00B8-4FC3-AE70-55012B8ED2D6}">
-  <ds:schemaRefs>
-    <ds:schemaRef ds:uri="http://schemas.microsoft.com/office/2006/metadata/properties"/>
-    <ds:schemaRef ds:uri="http://schemas.microsoft.com/office/infopath/2007/PartnerControls"/>
-  </ds:schemaRefs>
-</ds:datastoreItem>
-</file>
-
 <file path=customXml/itemProps3.xml><?xml version="1.0" encoding="utf-8"?>
 <ds:datastoreItem xmlns:ds="http://schemas.openxmlformats.org/officeDocument/2006/customXml" ds:itemID="{5AE8AC53-152E-4AA2-8E29-C10DE0A8C2DA}">
   <ds:schemaRefs>
@@ -4621,7 +3877,7 @@
 </file>
 
 <file path=customXml/itemProps4.xml><?xml version="1.0" encoding="utf-8"?>
-<ds:datastoreItem xmlns:ds="http://schemas.openxmlformats.org/officeDocument/2006/customXml" ds:itemID="{23129B0D-8235-4085-8E72-78F904AFC734}">
+<ds:datastoreItem xmlns:ds="http://schemas.openxmlformats.org/officeDocument/2006/customXml" ds:itemID="{A88C0C44-4DD5-41AF-8DE3-34D9D376B594}">
   <ds:schemaRefs>
     <ds:schemaRef ds:uri="http://schemas.openxmlformats.org/officeDocument/2006/bibliography"/>
   </ds:schemaRefs>

</xml_diff>